<commit_message>
Add the plot graph
</commit_message>
<xml_diff>
--- a/Dissertation Implementation approach.docx
+++ b/Dissertation Implementation approach.docx
@@ -566,6 +566,258 @@
       <w:pPr>
         <w:pStyle w:val="ListParagraph"/>
       </w:pPr>
+    </w:p>
+    <w:p>
+      <w:pPr>
+        <w:pStyle w:val="Heading2"/>
+      </w:pPr>
+      <w:r>
+        <w:lastRenderedPageBreak/>
+        <w:t>Implementation flow</w:t>
+      </w:r>
+    </w:p>
+    <w:p>
+      <w:r>
+        <w:t xml:space="preserve">[Raw CSV] </w:t>
+      </w:r>
+    </w:p>
+    <w:p>
+      <w:r>
+        <w:t xml:space="preserve">    ↓</w:t>
+      </w:r>
+    </w:p>
+    <w:p>
+      <w:r>
+        <w:t xml:space="preserve">[1. Load &amp; Preprocess] </w:t>
+      </w:r>
+    </w:p>
+    <w:p>
+      <w:r>
+        <w:t xml:space="preserve">    ↓</w:t>
+      </w:r>
+    </w:p>
+    <w:p>
+      <w:r>
+        <w:t xml:space="preserve">[2. Anomaly Detection (Isolation Forest)]  </w:t>
+      </w:r>
+    </w:p>
+    <w:p>
+      <w:r>
+        <w:t xml:space="preserve">    ↓</w:t>
+      </w:r>
+    </w:p>
+    <w:p>
+      <w:r>
+        <w:t xml:space="preserve">[3. Noise Injection &amp; Masking] </w:t>
+      </w:r>
+    </w:p>
+    <w:p>
+      <w:r>
+        <w:t xml:space="preserve">    ↓</w:t>
+      </w:r>
+    </w:p>
+    <w:p>
+      <w:r>
+        <w:t xml:space="preserve">[4. Encryption] </w:t>
+      </w:r>
+    </w:p>
+    <w:p>
+      <w:r>
+        <w:t xml:space="preserve">    ↓</w:t>
+      </w:r>
+    </w:p>
+    <w:p>
+      <w:r>
+        <w:t>[5. HVAC Control (Decrypt &amp; De-fuzz)]</w:t>
+      </w:r>
+    </w:p>
+    <w:p>
+      <w:pPr>
+        <w:pStyle w:val="ListParagraph"/>
+      </w:pPr>
+    </w:p>
+    <w:p>
+      <w:pPr>
+        <w:pStyle w:val="Heading2"/>
+      </w:pPr>
+      <w:r>
+        <w:t>Dissertation Roadmap</w:t>
+      </w:r>
+    </w:p>
+    <w:p>
+      <w:pPr>
+        <w:pStyle w:val="Heading3"/>
+      </w:pPr>
+      <w:r>
+        <w:t>Putting It All Together: Dissertation Roadmap</w:t>
+      </w:r>
+    </w:p>
+    <w:p>
+      <w:pPr>
+        <w:numPr>
+          <w:ilvl w:val="0"/>
+          <w:numId w:val="5"/>
+        </w:numPr>
+      </w:pPr>
+      <w:r>
+        <w:rPr>
+          <w:b/>
+          <w:bCs/>
+        </w:rPr>
+        <w:t>Introduction</w:t>
+      </w:r>
+      <w:r>
+        <w:t xml:space="preserve"> – Why thermal side-channels matter.</w:t>
+      </w:r>
+    </w:p>
+    <w:p>
+      <w:pPr>
+        <w:numPr>
+          <w:ilvl w:val="0"/>
+          <w:numId w:val="5"/>
+        </w:numPr>
+      </w:pPr>
+      <w:r>
+        <w:rPr>
+          <w:b/>
+          <w:bCs/>
+        </w:rPr>
+        <w:t>Background</w:t>
+      </w:r>
+      <w:r>
+        <w:t xml:space="preserve"> – What others have done for power and sound side-channels.</w:t>
+      </w:r>
+    </w:p>
+    <w:p>
+      <w:pPr>
+        <w:numPr>
+          <w:ilvl w:val="0"/>
+          <w:numId w:val="5"/>
+        </w:numPr>
+      </w:pPr>
+      <w:r>
+        <w:rPr>
+          <w:b/>
+          <w:bCs/>
+        </w:rPr>
+        <w:t>Method</w:t>
+      </w:r>
+    </w:p>
+    <w:p>
+      <w:pPr>
+        <w:numPr>
+          <w:ilvl w:val="1"/>
+          <w:numId w:val="5"/>
+        </w:numPr>
+      </w:pPr>
+      <w:r>
+        <w:t>Data loading &amp; visualization</w:t>
+      </w:r>
+    </w:p>
+    <w:p>
+      <w:pPr>
+        <w:numPr>
+          <w:ilvl w:val="1"/>
+          <w:numId w:val="5"/>
+        </w:numPr>
+      </w:pPr>
+      <w:r>
+        <w:t>Spike detection algorithm</w:t>
+      </w:r>
+    </w:p>
+    <w:p>
+      <w:pPr>
+        <w:numPr>
+          <w:ilvl w:val="1"/>
+          <w:numId w:val="5"/>
+        </w:numPr>
+      </w:pPr>
+      <w:r>
+        <w:t>Noise-injection and smoothing</w:t>
+      </w:r>
+    </w:p>
+    <w:p>
+      <w:pPr>
+        <w:numPr>
+          <w:ilvl w:val="1"/>
+          <w:numId w:val="5"/>
+        </w:numPr>
+      </w:pPr>
+      <w:r>
+        <w:t>Encryption and key handling</w:t>
+      </w:r>
+    </w:p>
+    <w:p>
+      <w:pPr>
+        <w:numPr>
+          <w:ilvl w:val="0"/>
+          <w:numId w:val="5"/>
+        </w:numPr>
+      </w:pPr>
+      <w:r>
+        <w:rPr>
+          <w:b/>
+          <w:bCs/>
+        </w:rPr>
+        <w:t>Implementation</w:t>
+      </w:r>
+      <w:r>
+        <w:t xml:space="preserve"> – Show your Python (or pseudocode) and how you ran tests.</w:t>
+      </w:r>
+    </w:p>
+    <w:p>
+      <w:pPr>
+        <w:numPr>
+          <w:ilvl w:val="0"/>
+          <w:numId w:val="5"/>
+        </w:numPr>
+      </w:pPr>
+      <w:r>
+        <w:rPr>
+          <w:b/>
+          <w:bCs/>
+        </w:rPr>
+        <w:t>Results</w:t>
+      </w:r>
+      <w:r>
+        <w:t xml:space="preserve"> – Before/after graphs, cooling system logs, standard-compliance table.</w:t>
+      </w:r>
+    </w:p>
+    <w:p>
+      <w:pPr>
+        <w:numPr>
+          <w:ilvl w:val="0"/>
+          <w:numId w:val="5"/>
+        </w:numPr>
+      </w:pPr>
+      <w:r>
+        <w:rPr>
+          <w:b/>
+          <w:bCs/>
+        </w:rPr>
+        <w:t>Discussion</w:t>
+      </w:r>
+      <w:r>
+        <w:t xml:space="preserve"> – Trade-offs: more noise = more privacy but slightly rougher control.</w:t>
+      </w:r>
+    </w:p>
+    <w:p>
+      <w:pPr>
+        <w:numPr>
+          <w:ilvl w:val="0"/>
+          <w:numId w:val="5"/>
+        </w:numPr>
+      </w:pPr>
+      <w:r>
+        <w:rPr>
+          <w:b/>
+          <w:bCs/>
+        </w:rPr>
+        <w:t>Conclusion</w:t>
+      </w:r>
+      <w:r>
+        <w:t xml:space="preserve"> – You’ve built a magic filter that hides door-openings but keeps the room cool.</w:t>
+      </w:r>
     </w:p>
     <w:p/>
     <w:sectPr>
@@ -581,6 +833,123 @@
 <file path=word/numbering.xml><?xml version="1.0" encoding="utf-8"?>
 <w:numbering xmlns:wpc="http://schemas.microsoft.com/office/word/2010/wordprocessingCanvas" xmlns:cx="http://schemas.microsoft.com/office/drawing/2014/chartex" xmlns:cx1="http://schemas.microsoft.com/office/drawing/2015/9/8/chartex" xmlns:cx2="http://schemas.microsoft.com/office/drawing/2015/10/21/chartex" xmlns:cx3="http://schemas.microsoft.com/office/drawing/2016/5/9/chartex" xmlns:cx4="http://schemas.microsoft.com/office/drawing/2016/5/10/chartex" xmlns:cx5="http://schemas.microsoft.com/office/drawing/2016/5/11/chartex" xmlns:cx6="http://schemas.microsoft.com/office/drawing/2016/5/12/chartex" xmlns:cx7="http://schemas.microsoft.com/office/drawing/2016/5/13/chartex" xmlns:cx8="http://schemas.microsoft.com/office/drawing/2016/5/14/chartex" xmlns:mc="http://schemas.openxmlformats.org/markup-compatibility/2006" xmlns:aink="http://schemas.microsoft.com/office/drawing/2016/ink" xmlns:am3d="http://schemas.microsoft.com/office/drawing/2017/model3d" xmlns:o="urn:schemas-microsoft-com:office:office" xmlns:oel="http://schemas.microsoft.com/office/2019/extlst" xmlns:r="http://schemas.openxmlformats.org/officeDocument/2006/relationships" xmlns:m="http://schemas.openxmlformats.org/officeDocument/2006/math" xmlns:v="urn:schemas-microsoft-com:vml" xmlns:wp14="http://schemas.microsoft.com/office/word/2010/wordprocessingDrawing" xmlns:wp="http://schemas.openxmlformats.org/drawingml/2006/wordprocessingDrawing" xmlns:w10="urn:schemas-microsoft-com:office:word" xmlns:w="http://schemas.openxmlformats.org/wordprocessingml/2006/main" xmlns:w14="http://schemas.microsoft.com/office/word/2010/wordml" xmlns:w15="http://schemas.microsoft.com/office/word/2012/wordml" xmlns:w16cex="http://schemas.microsoft.com/office/word/2018/wordml/cex" xmlns:w16cid="http://schemas.microsoft.com/office/word/2016/wordml/cid" xmlns:w16="http://schemas.microsoft.com/office/word/2018/wordml" xmlns:w16du="http://schemas.microsoft.com/office/word/2023/wordml/word16du" xmlns:w16sdtdh="http://schemas.microsoft.com/office/word/2020/wordml/sdtdatahash" xmlns:w16sdtfl="http://schemas.microsoft.com/office/word/2024/wordml/sdtformatlock" xmlns:w16se="http://schemas.microsoft.com/office/word/2015/wordml/symex" xmlns:wpg="http://schemas.microsoft.com/office/word/2010/wordprocessingGroup" xmlns:wpi="http://schemas.microsoft.com/office/word/2010/wordprocessingInk" xmlns:wne="http://schemas.microsoft.com/office/word/2006/wordml" xmlns:wps="http://schemas.microsoft.com/office/word/2010/wordprocessingShape" mc:Ignorable="w14 w15 w16se w16cid w16 w16cex w16sdtdh w16sdtfl w16du wp14">
   <w:abstractNum w:abstractNumId="0" w15:restartNumberingAfterBreak="0">
+    <w:nsid w:val="1CAD4C65"/>
+    <w:multiLevelType w:val="multilevel"/>
+    <w:tmpl w:val="10BE9F98"/>
+    <w:lvl w:ilvl="0">
+      <w:start w:val="1"/>
+      <w:numFmt w:val="decimal"/>
+      <w:lvlText w:val="%1."/>
+      <w:lvlJc w:val="left"/>
+      <w:pPr>
+        <w:tabs>
+          <w:tab w:val="num" w:pos="720"/>
+        </w:tabs>
+        <w:ind w:left="720" w:hanging="360"/>
+      </w:pPr>
+    </w:lvl>
+    <w:lvl w:ilvl="1">
+      <w:start w:val="1"/>
+      <w:numFmt w:val="bullet"/>
+      <w:lvlText w:val="o"/>
+      <w:lvlJc w:val="left"/>
+      <w:pPr>
+        <w:tabs>
+          <w:tab w:val="num" w:pos="1440"/>
+        </w:tabs>
+        <w:ind w:left="1440" w:hanging="360"/>
+      </w:pPr>
+      <w:rPr>
+        <w:rFonts w:ascii="Courier New" w:hAnsi="Courier New" w:hint="default"/>
+        <w:sz w:val="20"/>
+      </w:rPr>
+    </w:lvl>
+    <w:lvl w:ilvl="2" w:tentative="1">
+      <w:start w:val="1"/>
+      <w:numFmt w:val="decimal"/>
+      <w:lvlText w:val="%3."/>
+      <w:lvlJc w:val="left"/>
+      <w:pPr>
+        <w:tabs>
+          <w:tab w:val="num" w:pos="2160"/>
+        </w:tabs>
+        <w:ind w:left="2160" w:hanging="360"/>
+      </w:pPr>
+    </w:lvl>
+    <w:lvl w:ilvl="3" w:tentative="1">
+      <w:start w:val="1"/>
+      <w:numFmt w:val="decimal"/>
+      <w:lvlText w:val="%4."/>
+      <w:lvlJc w:val="left"/>
+      <w:pPr>
+        <w:tabs>
+          <w:tab w:val="num" w:pos="2880"/>
+        </w:tabs>
+        <w:ind w:left="2880" w:hanging="360"/>
+      </w:pPr>
+    </w:lvl>
+    <w:lvl w:ilvl="4" w:tentative="1">
+      <w:start w:val="1"/>
+      <w:numFmt w:val="decimal"/>
+      <w:lvlText w:val="%5."/>
+      <w:lvlJc w:val="left"/>
+      <w:pPr>
+        <w:tabs>
+          <w:tab w:val="num" w:pos="3600"/>
+        </w:tabs>
+        <w:ind w:left="3600" w:hanging="360"/>
+      </w:pPr>
+    </w:lvl>
+    <w:lvl w:ilvl="5" w:tentative="1">
+      <w:start w:val="1"/>
+      <w:numFmt w:val="decimal"/>
+      <w:lvlText w:val="%6."/>
+      <w:lvlJc w:val="left"/>
+      <w:pPr>
+        <w:tabs>
+          <w:tab w:val="num" w:pos="4320"/>
+        </w:tabs>
+        <w:ind w:left="4320" w:hanging="360"/>
+      </w:pPr>
+    </w:lvl>
+    <w:lvl w:ilvl="6" w:tentative="1">
+      <w:start w:val="1"/>
+      <w:numFmt w:val="decimal"/>
+      <w:lvlText w:val="%7."/>
+      <w:lvlJc w:val="left"/>
+      <w:pPr>
+        <w:tabs>
+          <w:tab w:val="num" w:pos="5040"/>
+        </w:tabs>
+        <w:ind w:left="5040" w:hanging="360"/>
+      </w:pPr>
+    </w:lvl>
+    <w:lvl w:ilvl="7" w:tentative="1">
+      <w:start w:val="1"/>
+      <w:numFmt w:val="decimal"/>
+      <w:lvlText w:val="%8."/>
+      <w:lvlJc w:val="left"/>
+      <w:pPr>
+        <w:tabs>
+          <w:tab w:val="num" w:pos="5760"/>
+        </w:tabs>
+        <w:ind w:left="5760" w:hanging="360"/>
+      </w:pPr>
+    </w:lvl>
+    <w:lvl w:ilvl="8" w:tentative="1">
+      <w:start w:val="1"/>
+      <w:numFmt w:val="decimal"/>
+      <w:lvlText w:val="%9."/>
+      <w:lvlJc w:val="left"/>
+      <w:pPr>
+        <w:tabs>
+          <w:tab w:val="num" w:pos="6480"/>
+        </w:tabs>
+        <w:ind w:left="6480" w:hanging="360"/>
+      </w:pPr>
+    </w:lvl>
+  </w:abstractNum>
+  <w:abstractNum w:abstractNumId="1" w15:restartNumberingAfterBreak="0">
     <w:nsid w:val="2A286CA9"/>
     <w:multiLevelType w:val="hybridMultilevel"/>
     <w:tmpl w:val="C4F0D77C"/>
@@ -666,7 +1035,7 @@
       </w:pPr>
     </w:lvl>
   </w:abstractNum>
-  <w:abstractNum w:abstractNumId="1" w15:restartNumberingAfterBreak="0">
+  <w:abstractNum w:abstractNumId="2" w15:restartNumberingAfterBreak="0">
     <w:nsid w:val="52F0022C"/>
     <w:multiLevelType w:val="multilevel"/>
     <w:tmpl w:val="EC448786"/>
@@ -787,7 +1156,7 @@
       </w:pPr>
     </w:lvl>
   </w:abstractNum>
-  <w:abstractNum w:abstractNumId="2" w15:restartNumberingAfterBreak="0">
+  <w:abstractNum w:abstractNumId="3" w15:restartNumberingAfterBreak="0">
     <w:nsid w:val="685C6940"/>
     <w:multiLevelType w:val="multilevel"/>
     <w:tmpl w:val="EFB6CCCC"/>
@@ -936,7 +1305,7 @@
       </w:rPr>
     </w:lvl>
   </w:abstractNum>
-  <w:abstractNum w:abstractNumId="3" w15:restartNumberingAfterBreak="0">
+  <w:abstractNum w:abstractNumId="4" w15:restartNumberingAfterBreak="0">
     <w:nsid w:val="783E2EF5"/>
     <w:multiLevelType w:val="hybridMultilevel"/>
     <w:tmpl w:val="78A4ACC4"/>
@@ -1023,16 +1392,19 @@
     </w:lvl>
   </w:abstractNum>
   <w:num w:numId="1" w16cid:durableId="1076627737">
-    <w:abstractNumId w:val="0"/>
+    <w:abstractNumId w:val="1"/>
   </w:num>
   <w:num w:numId="2" w16cid:durableId="611937026">
+    <w:abstractNumId w:val="4"/>
+  </w:num>
+  <w:num w:numId="3" w16cid:durableId="1607031660">
+    <w:abstractNumId w:val="2"/>
+  </w:num>
+  <w:num w:numId="4" w16cid:durableId="550655085">
     <w:abstractNumId w:val="3"/>
   </w:num>
-  <w:num w:numId="3" w16cid:durableId="1607031660">
-    <w:abstractNumId w:val="1"/>
-  </w:num>
-  <w:num w:numId="4" w16cid:durableId="550655085">
-    <w:abstractNumId w:val="2"/>
+  <w:num w:numId="5" w16cid:durableId="383717166">
+    <w:abstractNumId w:val="0"/>
   </w:num>
 </w:numbering>
 </file>

</xml_diff>

<commit_message>
Sample2 branch - a approach with cloud
</commit_message>
<xml_diff>
--- a/Dissertation Implementation approach.docx
+++ b/Dissertation Implementation approach.docx
@@ -819,7 +819,111 @@
         <w:t xml:space="preserve"> – You’ve built a magic filter that hides door-openings but keeps the room cool.</w:t>
       </w:r>
     </w:p>
-    <w:p/>
+    <w:p>
+      <w:pPr>
+        <w:pStyle w:val="Heading2"/>
+      </w:pPr>
+      <w:r>
+        <w:t>Steps that I did</w:t>
+      </w:r>
+    </w:p>
+    <w:p>
+      <w:r>
+        <w:t xml:space="preserve">As a sample data, I took data from outside assuming that is the temperature from data </w:t>
+      </w:r>
+      <w:proofErr w:type="spellStart"/>
+      <w:r>
+        <w:t>center</w:t>
+      </w:r>
+      <w:proofErr w:type="spellEnd"/>
+      <w:r>
+        <w:t>.</w:t>
+      </w:r>
+    </w:p>
+    <w:p>
+      <w:r>
+        <w:t>Step1 : I loaded that data into CSV file and plotted the graph to see the dips. (</w:t>
+      </w:r>
+      <w:proofErr w:type="spellStart"/>
+      <w:r>
+        <w:t>png</w:t>
+      </w:r>
+      <w:proofErr w:type="spellEnd"/>
+      <w:r>
+        <w:t xml:space="preserve"> file)</w:t>
+      </w:r>
+    </w:p>
+    <w:p>
+      <w:r>
+        <w:lastRenderedPageBreak/>
+        <w:t xml:space="preserve">Step 2: Now </w:t>
+      </w:r>
+      <w:r>
+        <w:rPr>
+          <w:b/>
+          <w:bCs/>
+        </w:rPr>
+        <w:t>automatically spot and timestamp those dips</w:t>
+      </w:r>
+      <w:r>
+        <w:t>—i.e. run your anomaly detector on the underlying temperature data that produced the PNG.</w:t>
+      </w:r>
+    </w:p>
+    <w:p>
+      <w:r>
+        <w:t xml:space="preserve">Install python – I already have python installed </w:t>
+      </w:r>
+    </w:p>
+    <w:p>
+      <w:pPr>
+        <w:ind w:left="720"/>
+        <w:rPr>
+          <w:i/>
+          <w:iCs/>
+        </w:rPr>
+      </w:pPr>
+      <w:r>
+        <w:rPr>
+          <w:i/>
+          <w:iCs/>
+        </w:rPr>
+        <w:t>pip --version</w:t>
+      </w:r>
+    </w:p>
+    <w:p>
+      <w:pPr>
+        <w:ind w:left="720"/>
+        <w:rPr>
+          <w:b/>
+          <w:bCs/>
+        </w:rPr>
+      </w:pPr>
+      <w:r>
+        <w:rPr>
+          <w:b/>
+          <w:bCs/>
+          <w:i/>
+          <w:iCs/>
+        </w:rPr>
+        <w:t>pip 24.3.1</w:t>
+      </w:r>
+      <w:r>
+        <w:rPr>
+          <w:i/>
+          <w:iCs/>
+        </w:rPr>
+        <w:t xml:space="preserve"> from C:\Python313\Lib\site-packages\pip </w:t>
+      </w:r>
+      <w:r>
+        <w:rPr>
+          <w:b/>
+          <w:bCs/>
+          <w:i/>
+          <w:iCs/>
+        </w:rPr>
+        <w:t>(python 3.13)</w:t>
+      </w:r>
+    </w:p>
     <w:sectPr>
       <w:pgSz w:w="11906" w:h="16838"/>
       <w:pgMar w:top="1440" w:right="1440" w:bottom="1440" w:left="1440" w:header="708" w:footer="708" w:gutter="0"/>
@@ -1306,6 +1410,95 @@
     </w:lvl>
   </w:abstractNum>
   <w:abstractNum w:abstractNumId="4" w15:restartNumberingAfterBreak="0">
+    <w:nsid w:val="70C46A3B"/>
+    <w:multiLevelType w:val="hybridMultilevel"/>
+    <w:tmpl w:val="86D4D376"/>
+    <w:lvl w:ilvl="0" w:tplc="4009000F">
+      <w:start w:val="1"/>
+      <w:numFmt w:val="decimal"/>
+      <w:lvlText w:val="%1."/>
+      <w:lvlJc w:val="left"/>
+      <w:pPr>
+        <w:ind w:left="720" w:hanging="360"/>
+      </w:pPr>
+      <w:rPr>
+        <w:rFonts w:hint="default"/>
+      </w:rPr>
+    </w:lvl>
+    <w:lvl w:ilvl="1" w:tplc="40090019" w:tentative="1">
+      <w:start w:val="1"/>
+      <w:numFmt w:val="lowerLetter"/>
+      <w:lvlText w:val="%2."/>
+      <w:lvlJc w:val="left"/>
+      <w:pPr>
+        <w:ind w:left="1440" w:hanging="360"/>
+      </w:pPr>
+    </w:lvl>
+    <w:lvl w:ilvl="2" w:tplc="4009001B" w:tentative="1">
+      <w:start w:val="1"/>
+      <w:numFmt w:val="lowerRoman"/>
+      <w:lvlText w:val="%3."/>
+      <w:lvlJc w:val="right"/>
+      <w:pPr>
+        <w:ind w:left="2160" w:hanging="180"/>
+      </w:pPr>
+    </w:lvl>
+    <w:lvl w:ilvl="3" w:tplc="4009000F" w:tentative="1">
+      <w:start w:val="1"/>
+      <w:numFmt w:val="decimal"/>
+      <w:lvlText w:val="%4."/>
+      <w:lvlJc w:val="left"/>
+      <w:pPr>
+        <w:ind w:left="2880" w:hanging="360"/>
+      </w:pPr>
+    </w:lvl>
+    <w:lvl w:ilvl="4" w:tplc="40090019" w:tentative="1">
+      <w:start w:val="1"/>
+      <w:numFmt w:val="lowerLetter"/>
+      <w:lvlText w:val="%5."/>
+      <w:lvlJc w:val="left"/>
+      <w:pPr>
+        <w:ind w:left="3600" w:hanging="360"/>
+      </w:pPr>
+    </w:lvl>
+    <w:lvl w:ilvl="5" w:tplc="4009001B" w:tentative="1">
+      <w:start w:val="1"/>
+      <w:numFmt w:val="lowerRoman"/>
+      <w:lvlText w:val="%6."/>
+      <w:lvlJc w:val="right"/>
+      <w:pPr>
+        <w:ind w:left="4320" w:hanging="180"/>
+      </w:pPr>
+    </w:lvl>
+    <w:lvl w:ilvl="6" w:tplc="4009000F" w:tentative="1">
+      <w:start w:val="1"/>
+      <w:numFmt w:val="decimal"/>
+      <w:lvlText w:val="%7."/>
+      <w:lvlJc w:val="left"/>
+      <w:pPr>
+        <w:ind w:left="5040" w:hanging="360"/>
+      </w:pPr>
+    </w:lvl>
+    <w:lvl w:ilvl="7" w:tplc="40090019" w:tentative="1">
+      <w:start w:val="1"/>
+      <w:numFmt w:val="lowerLetter"/>
+      <w:lvlText w:val="%8."/>
+      <w:lvlJc w:val="left"/>
+      <w:pPr>
+        <w:ind w:left="5760" w:hanging="360"/>
+      </w:pPr>
+    </w:lvl>
+    <w:lvl w:ilvl="8" w:tplc="4009001B" w:tentative="1">
+      <w:start w:val="1"/>
+      <w:numFmt w:val="lowerRoman"/>
+      <w:lvlText w:val="%9."/>
+      <w:lvlJc w:val="right"/>
+      <w:pPr>
+        <w:ind w:left="6480" w:hanging="180"/>
+      </w:pPr>
+    </w:lvl>
+  </w:abstractNum>
+  <w:abstractNum w:abstractNumId="5" w15:restartNumberingAfterBreak="0">
     <w:nsid w:val="783E2EF5"/>
     <w:multiLevelType w:val="hybridMultilevel"/>
     <w:tmpl w:val="78A4ACC4"/>
@@ -1395,7 +1588,7 @@
     <w:abstractNumId w:val="1"/>
   </w:num>
   <w:num w:numId="2" w16cid:durableId="611937026">
-    <w:abstractNumId w:val="4"/>
+    <w:abstractNumId w:val="5"/>
   </w:num>
   <w:num w:numId="3" w16cid:durableId="1607031660">
     <w:abstractNumId w:val="2"/>
@@ -1405,6 +1598,9 @@
   </w:num>
   <w:num w:numId="5" w16cid:durableId="383717166">
     <w:abstractNumId w:val="0"/>
+  </w:num>
+  <w:num w:numId="6" w16cid:durableId="1249844190">
+    <w:abstractNumId w:val="4"/>
   </w:num>
 </w:numbering>
 </file>

</xml_diff>

<commit_message>
Add the steps to encrpyt the data via cloud
</commit_message>
<xml_diff>
--- a/Dissertation Implementation approach.docx
+++ b/Dissertation Implementation approach.docx
@@ -15,6 +15,17 @@
           <w:lang w:val="en-US"/>
         </w:rPr>
         <w:t>Dissertation Implementation approach</w:t>
+      </w:r>
+    </w:p>
+    <w:p>
+      <w:pPr>
+        <w:pStyle w:val="Heading2"/>
+        <w:rPr>
+          <w:lang w:val="en-US"/>
+        </w:rPr>
+      </w:pPr>
+      <w:r>
+        <w:t>Overview of Components</w:t>
       </w:r>
     </w:p>
     <w:p>
@@ -542,6 +553,7 @@
         <w:ind w:left="720"/>
       </w:pPr>
       <w:r>
+        <w:lastRenderedPageBreak/>
         <w:t>@reboot /</w:t>
       </w:r>
       <w:proofErr w:type="spellStart"/>
@@ -572,7 +584,6 @@
         <w:pStyle w:val="Heading2"/>
       </w:pPr>
       <w:r>
-        <w:lastRenderedPageBreak/>
         <w:t>Implementation flow</w:t>
       </w:r>
     </w:p>
@@ -824,6 +835,7 @@
         <w:pStyle w:val="Heading2"/>
       </w:pPr>
       <w:r>
+        <w:lastRenderedPageBreak/>
         <w:t>Steps that I did</w:t>
       </w:r>
     </w:p>
@@ -842,7 +854,15 @@
     </w:p>
     <w:p>
       <w:r>
-        <w:t>Step1 : I loaded that data into CSV file and plotted the graph to see the dips. (</w:t>
+        <w:t>Step</w:t>
+      </w:r>
+      <w:proofErr w:type="gramStart"/>
+      <w:r>
+        <w:t>1 :</w:t>
+      </w:r>
+      <w:proofErr w:type="gramEnd"/>
+      <w:r>
+        <w:t xml:space="preserve"> I loaded that data into CSV file and plotted the graph to see the dips. (</w:t>
       </w:r>
       <w:proofErr w:type="spellStart"/>
       <w:r>
@@ -855,74 +875,1593 @@
     </w:p>
     <w:p>
       <w:r>
+        <w:t xml:space="preserve">Step 2: Now </w:t>
+      </w:r>
+      <w:r>
+        <w:rPr>
+          <w:b/>
+          <w:bCs/>
+        </w:rPr>
+        <w:t>automatically spot and timestamp those dips</w:t>
+      </w:r>
+      <w:r>
+        <w:t>—i.e. run your anomaly detector on the underlying temperature data that produced the PNG.</w:t>
+      </w:r>
+    </w:p>
+    <w:p>
+      <w:r>
+        <w:t xml:space="preserve">Install python – I already have python installed </w:t>
+      </w:r>
+    </w:p>
+    <w:p>
+      <w:pPr>
+        <w:ind w:left="720"/>
+        <w:rPr>
+          <w:i/>
+          <w:iCs/>
+        </w:rPr>
+      </w:pPr>
+      <w:r>
+        <w:rPr>
+          <w:i/>
+          <w:iCs/>
+        </w:rPr>
+        <w:t>pip --version</w:t>
+      </w:r>
+    </w:p>
+    <w:p>
+      <w:pPr>
+        <w:ind w:left="720"/>
+        <w:rPr>
+          <w:b/>
+          <w:bCs/>
+          <w:i/>
+          <w:iCs/>
+        </w:rPr>
+      </w:pPr>
+      <w:r>
+        <w:rPr>
+          <w:b/>
+          <w:bCs/>
+          <w:i/>
+          <w:iCs/>
+        </w:rPr>
+        <w:t>pip 24.3.1</w:t>
+      </w:r>
+      <w:r>
+        <w:rPr>
+          <w:i/>
+          <w:iCs/>
+        </w:rPr>
+        <w:t xml:space="preserve"> from C:\Python313\Lib\site-packages\pip </w:t>
+      </w:r>
+      <w:r>
+        <w:rPr>
+          <w:b/>
+          <w:bCs/>
+          <w:i/>
+          <w:iCs/>
+        </w:rPr>
+        <w:t>(python 3.13)</w:t>
+      </w:r>
+    </w:p>
+    <w:p>
+      <w:pPr>
+        <w:rPr>
+          <w:b/>
+          <w:bCs/>
+          <w:i/>
+          <w:iCs/>
+        </w:rPr>
+      </w:pPr>
+      <w:r>
+        <w:rPr>
+          <w:b/>
+          <w:bCs/>
+          <w:i/>
+          <w:iCs/>
+        </w:rPr>
+        <w:t>Working model:</w:t>
+      </w:r>
+    </w:p>
+    <w:p>
+      <w:pPr>
+        <w:rPr>
+          <w:i/>
+          <w:iCs/>
+        </w:rPr>
+      </w:pPr>
+      <w:r>
+        <w:rPr>
+          <w:i/>
+          <w:iCs/>
+        </w:rPr>
+        <w:t>Prerequisites (on your laptop)</w:t>
+      </w:r>
+    </w:p>
+    <w:p>
+      <w:pPr>
+        <w:numPr>
+          <w:ilvl w:val="0"/>
+          <w:numId w:val="7"/>
+        </w:numPr>
+        <w:rPr>
+          <w:i/>
+          <w:iCs/>
+        </w:rPr>
+      </w:pPr>
+      <w:r>
+        <w:rPr>
+          <w:i/>
+          <w:iCs/>
+        </w:rPr>
+        <w:t>Python 3 installed (e.g. 3.8+).</w:t>
+      </w:r>
+    </w:p>
+    <w:p>
+      <w:pPr>
+        <w:numPr>
+          <w:ilvl w:val="0"/>
+          <w:numId w:val="7"/>
+        </w:numPr>
+        <w:rPr>
+          <w:i/>
+          <w:iCs/>
+        </w:rPr>
+      </w:pPr>
+      <w:r>
+        <w:rPr>
+          <w:i/>
+          <w:iCs/>
+        </w:rPr>
+        <w:t>pip available.</w:t>
+      </w:r>
+    </w:p>
+    <w:p>
+      <w:pPr>
+        <w:numPr>
+          <w:ilvl w:val="0"/>
+          <w:numId w:val="7"/>
+        </w:numPr>
+        <w:rPr>
+          <w:i/>
+          <w:iCs/>
+        </w:rPr>
+      </w:pPr>
+      <w:r>
+        <w:rPr>
+          <w:i/>
+          <w:iCs/>
+        </w:rPr>
+        <w:t>A sample CSV file temp_reading.csv in your project folder with 100 rows of timestamped temperatures (includes door dips).</w:t>
+      </w:r>
+    </w:p>
+    <w:p>
+      <w:pPr>
+        <w:rPr>
+          <w:b/>
+          <w:bCs/>
+          <w:i/>
+          <w:iCs/>
+        </w:rPr>
+      </w:pPr>
+      <w:r>
+        <w:rPr>
+          <w:b/>
+          <w:bCs/>
+          <w:i/>
+          <w:iCs/>
+        </w:rPr>
+        <w:t>Launch a Free-Tier Cloud VM</w:t>
+      </w:r>
+    </w:p>
+    <w:p>
+      <w:pPr>
+        <w:numPr>
+          <w:ilvl w:val="0"/>
+          <w:numId w:val="8"/>
+        </w:numPr>
+        <w:rPr>
+          <w:i/>
+          <w:iCs/>
+        </w:rPr>
+      </w:pPr>
+      <w:r>
+        <w:rPr>
+          <w:i/>
+          <w:iCs/>
+        </w:rPr>
+        <w:t>Create an AWS (or Oracle) account and log in.</w:t>
+      </w:r>
+    </w:p>
+    <w:p>
+      <w:pPr>
+        <w:numPr>
+          <w:ilvl w:val="0"/>
+          <w:numId w:val="8"/>
+        </w:numPr>
+        <w:rPr>
+          <w:i/>
+          <w:iCs/>
+        </w:rPr>
+      </w:pPr>
+      <w:r>
+        <w:rPr>
+          <w:i/>
+          <w:iCs/>
+        </w:rPr>
+        <w:t>Launch a new Ubuntu 22.04 LTS instance:</w:t>
+      </w:r>
+    </w:p>
+    <w:p>
+      <w:pPr>
+        <w:numPr>
+          <w:ilvl w:val="1"/>
+          <w:numId w:val="8"/>
+        </w:numPr>
+        <w:rPr>
+          <w:i/>
+          <w:iCs/>
+        </w:rPr>
+      </w:pPr>
+      <w:r>
+        <w:rPr>
+          <w:i/>
+          <w:iCs/>
+        </w:rPr>
+        <w:t>Type: t</w:t>
+      </w:r>
+      <w:proofErr w:type="gramStart"/>
+      <w:r>
+        <w:rPr>
+          <w:i/>
+          <w:iCs/>
+        </w:rPr>
+        <w:t>2.micro</w:t>
+      </w:r>
+      <w:proofErr w:type="gramEnd"/>
+      <w:r>
+        <w:rPr>
+          <w:i/>
+          <w:iCs/>
+        </w:rPr>
+        <w:t xml:space="preserve"> (Free Tier).</w:t>
+      </w:r>
+    </w:p>
+    <w:p>
+      <w:pPr>
+        <w:numPr>
+          <w:ilvl w:val="1"/>
+          <w:numId w:val="8"/>
+        </w:numPr>
+        <w:rPr>
+          <w:i/>
+          <w:iCs/>
+        </w:rPr>
+      </w:pPr>
+      <w:r>
+        <w:rPr>
+          <w:i/>
+          <w:iCs/>
+        </w:rPr>
+        <w:t>Security group: open TCP port 1883 (MQTT) from your laptop’s IP.</w:t>
+      </w:r>
+    </w:p>
+    <w:p>
+      <w:pPr>
+        <w:numPr>
+          <w:ilvl w:val="1"/>
+          <w:numId w:val="8"/>
+        </w:numPr>
+        <w:rPr>
+          <w:i/>
+          <w:iCs/>
+        </w:rPr>
+      </w:pPr>
+      <w:r>
+        <w:rPr>
+          <w:i/>
+          <w:iCs/>
+        </w:rPr>
+        <w:t>Key pair: create/download for SSH access.</w:t>
+      </w:r>
+    </w:p>
+    <w:p>
+      <w:pPr>
+        <w:numPr>
+          <w:ilvl w:val="0"/>
+          <w:numId w:val="8"/>
+        </w:numPr>
+        <w:rPr>
+          <w:i/>
+          <w:iCs/>
+        </w:rPr>
+      </w:pPr>
+      <w:r>
+        <w:rPr>
+          <w:i/>
+          <w:iCs/>
+        </w:rPr>
+        <w:t>Note the VM’s public IP (we’ll call it VM_IP).</w:t>
+      </w:r>
+    </w:p>
+    <w:p>
+      <w:pPr>
+        <w:rPr>
+          <w:b/>
+          <w:bCs/>
+          <w:i/>
+          <w:iCs/>
+        </w:rPr>
+      </w:pPr>
+      <w:r>
+        <w:rPr>
+          <w:b/>
+          <w:bCs/>
+          <w:i/>
+          <w:iCs/>
+        </w:rPr>
+        <w:t>Set Up the VM</w:t>
+      </w:r>
+    </w:p>
+    <w:p>
+      <w:pPr>
+        <w:pStyle w:val="NormalWeb"/>
+      </w:pPr>
+      <w:r>
+        <w:t>SSH in from your laptop:</w:t>
+      </w:r>
+    </w:p>
+    <w:p>
+      <w:pPr>
+        <w:pStyle w:val="NormalWeb"/>
+      </w:pPr>
+      <w:r>
+        <w:t>ssh -</w:t>
+      </w:r>
+      <w:proofErr w:type="spellStart"/>
+      <w:r>
+        <w:t>i</w:t>
+      </w:r>
+      <w:proofErr w:type="spellEnd"/>
+      <w:r>
+        <w:t xml:space="preserve"> path/to/your-</w:t>
+      </w:r>
+      <w:proofErr w:type="spellStart"/>
+      <w:r>
+        <w:t>key.pem</w:t>
+      </w:r>
+      <w:proofErr w:type="spellEnd"/>
+      <w:r>
+        <w:t xml:space="preserve"> </w:t>
+      </w:r>
+      <w:proofErr w:type="spellStart"/>
+      <w:r>
+        <w:t>ubuntu@VM_IP</w:t>
+      </w:r>
+      <w:proofErr w:type="spellEnd"/>
+    </w:p>
+    <w:p>
+      <w:pPr>
+        <w:rPr>
+          <w:i/>
+          <w:iCs/>
+        </w:rPr>
+      </w:pPr>
+      <w:r>
+        <w:rPr>
+          <w:i/>
+          <w:iCs/>
+        </w:rPr>
+        <w:t xml:space="preserve">Experiment on </w:t>
+      </w:r>
+      <w:proofErr w:type="spellStart"/>
+      <w:r>
+        <w:rPr>
+          <w:i/>
+          <w:iCs/>
+        </w:rPr>
+        <w:t>cloudVM</w:t>
+      </w:r>
+      <w:proofErr w:type="spellEnd"/>
+      <w:r>
+        <w:rPr>
+          <w:i/>
+          <w:iCs/>
+        </w:rPr>
+        <w:t>:</w:t>
+      </w:r>
+    </w:p>
+    <w:p>
+      <w:pPr>
+        <w:rPr>
+          <w:i/>
+          <w:iCs/>
+        </w:rPr>
+      </w:pPr>
+      <w:r>
+        <w:rPr>
+          <w:i/>
+          <w:iCs/>
+        </w:rPr>
+        <w:t>Best Practice on Cloud VM</w:t>
+      </w:r>
+    </w:p>
+    <w:p>
+      <w:pPr>
+        <w:rPr>
+          <w:i/>
+          <w:iCs/>
+        </w:rPr>
+      </w:pPr>
+      <w:r>
+        <w:rPr>
+          <w:i/>
+          <w:iCs/>
+        </w:rPr>
+        <w:t xml:space="preserve">Use a virtual environment to avoid issues with system Python. </w:t>
+      </w:r>
+    </w:p>
+    <w:p>
+      <w:pPr>
+        <w:rPr>
+          <w:i/>
+          <w:iCs/>
+        </w:rPr>
+      </w:pPr>
+    </w:p>
+    <w:p>
+      <w:pPr>
+        <w:rPr>
+          <w:i/>
+          <w:iCs/>
+        </w:rPr>
+      </w:pPr>
+      <w:r>
+        <w:rPr>
+          <w:i/>
+          <w:iCs/>
+        </w:rPr>
+        <w:t xml:space="preserve"># Make sure Python 3 and </w:t>
+      </w:r>
+      <w:proofErr w:type="spellStart"/>
+      <w:r>
+        <w:rPr>
+          <w:i/>
+          <w:iCs/>
+        </w:rPr>
+        <w:t>venv</w:t>
+      </w:r>
+      <w:proofErr w:type="spellEnd"/>
+      <w:r>
+        <w:rPr>
+          <w:i/>
+          <w:iCs/>
+        </w:rPr>
+        <w:t xml:space="preserve"> are installed</w:t>
+      </w:r>
+    </w:p>
+    <w:p>
+      <w:pPr>
+        <w:rPr>
+          <w:i/>
+          <w:iCs/>
+        </w:rPr>
+      </w:pPr>
+      <w:proofErr w:type="spellStart"/>
+      <w:r>
+        <w:rPr>
+          <w:i/>
+          <w:iCs/>
+        </w:rPr>
+        <w:t>sudo</w:t>
+      </w:r>
+      <w:proofErr w:type="spellEnd"/>
+      <w:r>
+        <w:rPr>
+          <w:i/>
+          <w:iCs/>
+        </w:rPr>
+        <w:t xml:space="preserve"> apt update</w:t>
+      </w:r>
+    </w:p>
+    <w:p>
+      <w:pPr>
+        <w:rPr>
+          <w:i/>
+          <w:iCs/>
+        </w:rPr>
+      </w:pPr>
+      <w:proofErr w:type="spellStart"/>
+      <w:r>
+        <w:rPr>
+          <w:i/>
+          <w:iCs/>
+        </w:rPr>
+        <w:t>sudo</w:t>
+      </w:r>
+      <w:proofErr w:type="spellEnd"/>
+      <w:r>
+        <w:rPr>
+          <w:i/>
+          <w:iCs/>
+        </w:rPr>
+        <w:t xml:space="preserve"> apt install python3-full python3-venv -y</w:t>
+      </w:r>
+    </w:p>
+    <w:p>
+      <w:pPr>
+        <w:rPr>
+          <w:i/>
+          <w:iCs/>
+        </w:rPr>
+      </w:pPr>
+      <w:r>
+        <w:rPr>
+          <w:i/>
+          <w:iCs/>
+        </w:rPr>
         <w:lastRenderedPageBreak/>
-        <w:t xml:space="preserve">Step 2: Now </w:t>
-      </w:r>
-      <w:r>
-        <w:rPr>
-          <w:b/>
-          <w:bCs/>
-        </w:rPr>
-        <w:t>automatically spot and timestamp those dips</w:t>
-      </w:r>
-      <w:r>
-        <w:t>—i.e. run your anomaly detector on the underlying temperature data that produced the PNG.</w:t>
-      </w:r>
-    </w:p>
-    <w:p>
-      <w:r>
-        <w:t xml:space="preserve">Install python – I already have python installed </w:t>
-      </w:r>
-    </w:p>
-    <w:p>
-      <w:pPr>
-        <w:ind w:left="720"/>
-        <w:rPr>
-          <w:i/>
-          <w:iCs/>
-        </w:rPr>
-      </w:pPr>
-      <w:r>
-        <w:rPr>
-          <w:i/>
-          <w:iCs/>
-        </w:rPr>
-        <w:t>pip --version</w:t>
-      </w:r>
-    </w:p>
-    <w:p>
-      <w:pPr>
-        <w:ind w:left="720"/>
-        <w:rPr>
-          <w:b/>
-          <w:bCs/>
-        </w:rPr>
-      </w:pPr>
-      <w:r>
-        <w:rPr>
-          <w:b/>
-          <w:bCs/>
-          <w:i/>
-          <w:iCs/>
-        </w:rPr>
-        <w:t>pip 24.3.1</w:t>
-      </w:r>
-      <w:r>
-        <w:rPr>
-          <w:i/>
-          <w:iCs/>
-        </w:rPr>
-        <w:t xml:space="preserve"> from C:\Python313\Lib\site-packages\pip </w:t>
-      </w:r>
-      <w:r>
-        <w:rPr>
-          <w:b/>
-          <w:bCs/>
-          <w:i/>
-          <w:iCs/>
-        </w:rPr>
-        <w:t>(python 3.13)</w:t>
-      </w:r>
+        <w:t># Create a virtual environment</w:t>
+      </w:r>
+    </w:p>
+    <w:p>
+      <w:pPr>
+        <w:rPr>
+          <w:i/>
+          <w:iCs/>
+        </w:rPr>
+      </w:pPr>
+      <w:r>
+        <w:rPr>
+          <w:i/>
+          <w:iCs/>
+        </w:rPr>
+        <w:t xml:space="preserve">python3 -m </w:t>
+      </w:r>
+      <w:proofErr w:type="spellStart"/>
+      <w:r>
+        <w:rPr>
+          <w:i/>
+          <w:iCs/>
+        </w:rPr>
+        <w:t>venv</w:t>
+      </w:r>
+      <w:proofErr w:type="spellEnd"/>
+      <w:r>
+        <w:rPr>
+          <w:i/>
+          <w:iCs/>
+        </w:rPr>
+        <w:t xml:space="preserve"> </w:t>
+      </w:r>
+      <w:proofErr w:type="spellStart"/>
+      <w:r>
+        <w:rPr>
+          <w:i/>
+          <w:iCs/>
+        </w:rPr>
+        <w:t>venv</w:t>
+      </w:r>
+      <w:proofErr w:type="spellEnd"/>
+    </w:p>
+    <w:p>
+      <w:pPr>
+        <w:rPr>
+          <w:i/>
+          <w:iCs/>
+        </w:rPr>
+      </w:pPr>
+    </w:p>
+    <w:p>
+      <w:pPr>
+        <w:rPr>
+          <w:i/>
+          <w:iCs/>
+        </w:rPr>
+      </w:pPr>
+      <w:r>
+        <w:rPr>
+          <w:i/>
+          <w:iCs/>
+        </w:rPr>
+        <w:t># Activate the environment</w:t>
+      </w:r>
+    </w:p>
+    <w:p>
+      <w:pPr>
+        <w:rPr>
+          <w:i/>
+          <w:iCs/>
+        </w:rPr>
+      </w:pPr>
+      <w:r>
+        <w:rPr>
+          <w:i/>
+          <w:iCs/>
+        </w:rPr>
+        <w:t xml:space="preserve">source </w:t>
+      </w:r>
+      <w:proofErr w:type="spellStart"/>
+      <w:r>
+        <w:rPr>
+          <w:i/>
+          <w:iCs/>
+        </w:rPr>
+        <w:t>venv</w:t>
+      </w:r>
+      <w:proofErr w:type="spellEnd"/>
+      <w:r>
+        <w:rPr>
+          <w:i/>
+          <w:iCs/>
+        </w:rPr>
+        <w:t>/bin/activate</w:t>
+      </w:r>
+    </w:p>
+    <w:p>
+      <w:pPr>
+        <w:rPr>
+          <w:i/>
+          <w:iCs/>
+        </w:rPr>
+      </w:pPr>
+    </w:p>
+    <w:p>
+      <w:pPr>
+        <w:rPr>
+          <w:i/>
+          <w:iCs/>
+        </w:rPr>
+      </w:pPr>
+      <w:r>
+        <w:rPr>
+          <w:i/>
+          <w:iCs/>
+        </w:rPr>
+        <w:t># Install your packages safely inside it</w:t>
+      </w:r>
+    </w:p>
+    <w:p>
+      <w:pPr>
+        <w:rPr>
+          <w:i/>
+          <w:iCs/>
+        </w:rPr>
+      </w:pPr>
+      <w:r>
+        <w:rPr>
+          <w:i/>
+          <w:iCs/>
+        </w:rPr>
+        <w:t xml:space="preserve">pip install pandas scikit-learn cryptography </w:t>
+      </w:r>
+      <w:proofErr w:type="spellStart"/>
+      <w:r>
+        <w:rPr>
+          <w:i/>
+          <w:iCs/>
+        </w:rPr>
+        <w:t>paho-mqtt</w:t>
+      </w:r>
+      <w:proofErr w:type="spellEnd"/>
+      <w:r>
+        <w:rPr>
+          <w:i/>
+          <w:iCs/>
+        </w:rPr>
+        <w:t xml:space="preserve"> </w:t>
+      </w:r>
+      <w:proofErr w:type="spellStart"/>
+      <w:r>
+        <w:rPr>
+          <w:i/>
+          <w:iCs/>
+        </w:rPr>
+        <w:t>joblib</w:t>
+      </w:r>
+      <w:proofErr w:type="spellEnd"/>
+    </w:p>
+    <w:p>
+      <w:pPr>
+        <w:rPr>
+          <w:b/>
+          <w:bCs/>
+          <w:i/>
+          <w:iCs/>
+        </w:rPr>
+      </w:pPr>
+      <w:r>
+        <w:rPr>
+          <w:b/>
+          <w:bCs/>
+          <w:i/>
+          <w:iCs/>
+        </w:rPr>
+        <w:t>Generate Your Encryption Key on Laptop</w:t>
+      </w:r>
+    </w:p>
+    <w:p>
+      <w:pPr>
+        <w:rPr>
+          <w:i/>
+          <w:iCs/>
+        </w:rPr>
+      </w:pPr>
+      <w:r>
+        <w:rPr>
+          <w:i/>
+          <w:iCs/>
+        </w:rPr>
+        <w:t xml:space="preserve">On your </w:t>
+      </w:r>
+      <w:r>
+        <w:rPr>
+          <w:b/>
+          <w:bCs/>
+          <w:i/>
+          <w:iCs/>
+        </w:rPr>
+        <w:t>laptop</w:t>
+      </w:r>
+      <w:r>
+        <w:rPr>
+          <w:i/>
+          <w:iCs/>
+        </w:rPr>
+        <w:t>, in your project folder:</w:t>
+      </w:r>
+    </w:p>
+    <w:p>
+      <w:pPr>
+        <w:numPr>
+          <w:ilvl w:val="0"/>
+          <w:numId w:val="9"/>
+        </w:numPr>
+        <w:rPr>
+          <w:i/>
+          <w:iCs/>
+        </w:rPr>
+      </w:pPr>
+      <w:r>
+        <w:rPr>
+          <w:i/>
+          <w:iCs/>
+        </w:rPr>
+        <w:t xml:space="preserve">Create </w:t>
+      </w:r>
+      <w:r>
+        <w:rPr>
+          <w:b/>
+          <w:bCs/>
+          <w:i/>
+          <w:iCs/>
+        </w:rPr>
+        <w:t>generate_key.py:</w:t>
+      </w:r>
+    </w:p>
+    <w:p>
+      <w:pPr>
+        <w:numPr>
+          <w:ilvl w:val="0"/>
+          <w:numId w:val="9"/>
+        </w:numPr>
+        <w:rPr>
+          <w:i/>
+          <w:iCs/>
+        </w:rPr>
+      </w:pPr>
+      <w:r>
+        <w:rPr>
+          <w:i/>
+          <w:iCs/>
+        </w:rPr>
+        <w:t>python generate_key.py</w:t>
+      </w:r>
+    </w:p>
+    <w:p>
+      <w:pPr>
+        <w:rPr>
+          <w:b/>
+          <w:bCs/>
+          <w:i/>
+          <w:iCs/>
+        </w:rPr>
+      </w:pPr>
+      <w:r>
+        <w:rPr>
+          <w:b/>
+          <w:bCs/>
+          <w:i/>
+          <w:iCs/>
+        </w:rPr>
+        <w:t>Copy Files to the VM</w:t>
+      </w:r>
+    </w:p>
+    <w:p>
+      <w:pPr>
+        <w:rPr>
+          <w:i/>
+          <w:iCs/>
+        </w:rPr>
+      </w:pPr>
+      <w:proofErr w:type="spellStart"/>
+      <w:r>
+        <w:rPr>
+          <w:i/>
+          <w:iCs/>
+        </w:rPr>
+        <w:t>scp</w:t>
+      </w:r>
+      <w:proofErr w:type="spellEnd"/>
+      <w:r>
+        <w:rPr>
+          <w:i/>
+          <w:iCs/>
+        </w:rPr>
+        <w:t xml:space="preserve"> -</w:t>
+      </w:r>
+      <w:proofErr w:type="spellStart"/>
+      <w:r>
+        <w:rPr>
+          <w:i/>
+          <w:iCs/>
+        </w:rPr>
+        <w:t>i</w:t>
+      </w:r>
+      <w:proofErr w:type="spellEnd"/>
+      <w:r>
+        <w:rPr>
+          <w:i/>
+          <w:iCs/>
+        </w:rPr>
+        <w:t xml:space="preserve"> path/to/your-</w:t>
+      </w:r>
+      <w:proofErr w:type="spellStart"/>
+      <w:r>
+        <w:rPr>
+          <w:i/>
+          <w:iCs/>
+        </w:rPr>
+        <w:t>key.pem</w:t>
+      </w:r>
+      <w:proofErr w:type="spellEnd"/>
+      <w:r>
+        <w:rPr>
+          <w:i/>
+          <w:iCs/>
+        </w:rPr>
+        <w:t xml:space="preserve"> temp_reading.csv </w:t>
+      </w:r>
+      <w:proofErr w:type="spellStart"/>
+      <w:r>
+        <w:rPr>
+          <w:i/>
+          <w:iCs/>
+        </w:rPr>
+        <w:t>secret.key</w:t>
+      </w:r>
+      <w:proofErr w:type="spellEnd"/>
+      <w:r>
+        <w:rPr>
+          <w:i/>
+          <w:iCs/>
+        </w:rPr>
+        <w:t xml:space="preserve"> </w:t>
+      </w:r>
+      <w:proofErr w:type="spellStart"/>
+      <w:r>
+        <w:rPr>
+          <w:i/>
+          <w:iCs/>
+        </w:rPr>
+        <w:t>ubuntu@VM_</w:t>
+      </w:r>
+      <w:proofErr w:type="gramStart"/>
+      <w:r>
+        <w:rPr>
+          <w:i/>
+          <w:iCs/>
+        </w:rPr>
+        <w:t>IP</w:t>
+      </w:r>
+      <w:proofErr w:type="spellEnd"/>
+      <w:r>
+        <w:rPr>
+          <w:i/>
+          <w:iCs/>
+        </w:rPr>
+        <w:t>:~</w:t>
+      </w:r>
+      <w:proofErr w:type="gramEnd"/>
+    </w:p>
+    <w:p>
+      <w:pPr>
+        <w:rPr>
+          <w:b/>
+          <w:bCs/>
+          <w:i/>
+          <w:iCs/>
+        </w:rPr>
+      </w:pPr>
+      <w:r>
+        <w:rPr>
+          <w:b/>
+          <w:bCs/>
+          <w:i/>
+          <w:iCs/>
+        </w:rPr>
+        <w:t>Train &amp; Save the Isolation Forest Model on the VM</w:t>
+      </w:r>
+    </w:p>
+    <w:p>
+      <w:pPr>
+        <w:rPr>
+          <w:i/>
+          <w:iCs/>
+        </w:rPr>
+      </w:pPr>
+      <w:r>
+        <w:rPr>
+          <w:i/>
+          <w:iCs/>
+        </w:rPr>
+        <w:t>On the VM:</w:t>
+      </w:r>
+    </w:p>
+    <w:p>
+      <w:pPr>
+        <w:numPr>
+          <w:ilvl w:val="0"/>
+          <w:numId w:val="10"/>
+        </w:numPr>
+        <w:rPr>
+          <w:i/>
+          <w:iCs/>
+        </w:rPr>
+      </w:pPr>
+      <w:r>
+        <w:rPr>
+          <w:i/>
+          <w:iCs/>
+        </w:rPr>
+        <w:t xml:space="preserve">Create </w:t>
+      </w:r>
+      <w:r>
+        <w:rPr>
+          <w:b/>
+          <w:bCs/>
+          <w:i/>
+          <w:iCs/>
+        </w:rPr>
+        <w:t>train_model.py:</w:t>
+      </w:r>
+    </w:p>
+    <w:p>
+      <w:pPr>
+        <w:rPr>
+          <w:i/>
+          <w:iCs/>
+        </w:rPr>
+      </w:pPr>
+      <w:r>
+        <w:rPr>
+          <w:i/>
+          <w:iCs/>
+        </w:rPr>
+        <w:t>python train_model.py</w:t>
+      </w:r>
+    </w:p>
+    <w:p>
+      <w:pPr>
+        <w:rPr>
+          <w:i/>
+          <w:iCs/>
+        </w:rPr>
+      </w:pPr>
+      <w:r>
+        <w:rPr>
+          <w:i/>
+          <w:iCs/>
+        </w:rPr>
+        <w:t>open /etc/</w:t>
+      </w:r>
+      <w:proofErr w:type="spellStart"/>
+      <w:r>
+        <w:rPr>
+          <w:i/>
+          <w:iCs/>
+        </w:rPr>
+        <w:t>mosquitto</w:t>
+      </w:r>
+      <w:proofErr w:type="spellEnd"/>
+      <w:r>
+        <w:rPr>
+          <w:i/>
+          <w:iCs/>
+        </w:rPr>
+        <w:t>/</w:t>
+      </w:r>
+      <w:proofErr w:type="spellStart"/>
+      <w:r>
+        <w:rPr>
+          <w:i/>
+          <w:iCs/>
+        </w:rPr>
+        <w:t>mosquitto.conf</w:t>
+      </w:r>
+      <w:proofErr w:type="spellEnd"/>
+      <w:r>
+        <w:rPr>
+          <w:i/>
+          <w:iCs/>
+        </w:rPr>
+        <w:t xml:space="preserve"> and add:</w:t>
+      </w:r>
+    </w:p>
+    <w:p>
+      <w:pPr>
+        <w:rPr>
+          <w:color w:val="0C3512" w:themeColor="accent3" w:themeShade="80"/>
+        </w:rPr>
+      </w:pPr>
+      <w:r>
+        <w:rPr>
+          <w:color w:val="0C3512" w:themeColor="accent3" w:themeShade="80"/>
+        </w:rPr>
+        <w:t>listener 1883</w:t>
+      </w:r>
+    </w:p>
+    <w:p>
+      <w:pPr>
+        <w:rPr>
+          <w:color w:val="0C3512" w:themeColor="accent3" w:themeShade="80"/>
+        </w:rPr>
+      </w:pPr>
+      <w:proofErr w:type="spellStart"/>
+      <w:r>
+        <w:rPr>
+          <w:color w:val="0C3512" w:themeColor="accent3" w:themeShade="80"/>
+        </w:rPr>
+        <w:t>allow_anonymous</w:t>
+      </w:r>
+      <w:proofErr w:type="spellEnd"/>
+      <w:r>
+        <w:rPr>
+          <w:color w:val="0C3512" w:themeColor="accent3" w:themeShade="80"/>
+        </w:rPr>
+        <w:t xml:space="preserve"> true</w:t>
+      </w:r>
+    </w:p>
+    <w:p>
+      <w:pPr>
+        <w:rPr>
+          <w:i/>
+          <w:iCs/>
+        </w:rPr>
+      </w:pPr>
+      <w:r>
+        <w:rPr>
+          <w:i/>
+          <w:iCs/>
+        </w:rPr>
+        <w:t xml:space="preserve">Start </w:t>
+      </w:r>
+      <w:proofErr w:type="spellStart"/>
+      <w:r>
+        <w:rPr>
+          <w:i/>
+          <w:iCs/>
+        </w:rPr>
+        <w:t>Mosquitto</w:t>
+      </w:r>
+      <w:proofErr w:type="spellEnd"/>
+      <w:r>
+        <w:rPr>
+          <w:i/>
+          <w:iCs/>
+        </w:rPr>
+        <w:t xml:space="preserve"> on the VM</w:t>
+      </w:r>
+    </w:p>
+    <w:p>
+      <w:pPr>
+        <w:pStyle w:val="ListParagraph"/>
+        <w:rPr>
+          <w:i/>
+          <w:iCs/>
+        </w:rPr>
+      </w:pPr>
+      <w:proofErr w:type="spellStart"/>
+      <w:r>
+        <w:rPr>
+          <w:i/>
+          <w:iCs/>
+        </w:rPr>
+        <w:t>s</w:t>
+      </w:r>
+      <w:r>
+        <w:rPr>
+          <w:i/>
+          <w:iCs/>
+        </w:rPr>
+        <w:t>udo</w:t>
+      </w:r>
+      <w:proofErr w:type="spellEnd"/>
+      <w:r>
+        <w:rPr>
+          <w:i/>
+          <w:iCs/>
+        </w:rPr>
+        <w:t xml:space="preserve"> syst</w:t>
+      </w:r>
+      <w:proofErr w:type="spellStart"/>
+      <w:r>
+        <w:rPr>
+          <w:i/>
+          <w:iCs/>
+        </w:rPr>
+        <w:t>emctl</w:t>
+      </w:r>
+      <w:proofErr w:type="spellEnd"/>
+      <w:r>
+        <w:rPr>
+          <w:i/>
+          <w:iCs/>
+        </w:rPr>
+        <w:t xml:space="preserve"> enable --now </w:t>
+      </w:r>
+      <w:r>
+        <w:rPr>
+          <w:i/>
+          <w:iCs/>
+        </w:rPr>
+        <w:t>mosquito</w:t>
+      </w:r>
+    </w:p>
+    <w:p>
+      <w:pPr>
+        <w:pStyle w:val="ListParagraph"/>
+        <w:rPr>
+          <w:i/>
+          <w:iCs/>
+        </w:rPr>
+      </w:pPr>
+      <w:proofErr w:type="spellStart"/>
+      <w:r>
+        <w:rPr>
+          <w:i/>
+          <w:iCs/>
+        </w:rPr>
+        <w:t>sudo</w:t>
+      </w:r>
+      <w:proofErr w:type="spellEnd"/>
+      <w:r>
+        <w:rPr>
+          <w:i/>
+          <w:iCs/>
+        </w:rPr>
+        <w:t xml:space="preserve"> </w:t>
+      </w:r>
+      <w:proofErr w:type="spellStart"/>
+      <w:r>
+        <w:rPr>
+          <w:i/>
+          <w:iCs/>
+        </w:rPr>
+        <w:t>systemctl</w:t>
+      </w:r>
+      <w:proofErr w:type="spellEnd"/>
+      <w:r>
+        <w:rPr>
+          <w:i/>
+          <w:iCs/>
+        </w:rPr>
+        <w:t xml:space="preserve"> restart </w:t>
+      </w:r>
+      <w:r>
+        <w:rPr>
+          <w:i/>
+          <w:iCs/>
+        </w:rPr>
+        <w:t>mosquito</w:t>
+      </w:r>
+    </w:p>
+    <w:p>
+      <w:pPr>
+        <w:rPr>
+          <w:b/>
+          <w:bCs/>
+          <w:i/>
+          <w:iCs/>
+        </w:rPr>
+      </w:pPr>
+      <w:r>
+        <w:rPr>
+          <w:b/>
+          <w:bCs/>
+          <w:i/>
+          <w:iCs/>
+        </w:rPr>
+        <w:t>Create the Stream Processor on the VM</w:t>
+      </w:r>
+    </w:p>
+    <w:p>
+      <w:pPr>
+        <w:rPr>
+          <w:i/>
+          <w:iCs/>
+        </w:rPr>
+      </w:pPr>
+      <w:r>
+        <w:rPr>
+          <w:i/>
+          <w:iCs/>
+        </w:rPr>
+        <w:t xml:space="preserve">On the VM, create </w:t>
+      </w:r>
+      <w:r>
+        <w:rPr>
+          <w:b/>
+          <w:bCs/>
+          <w:i/>
+          <w:iCs/>
+        </w:rPr>
+        <w:t>stream_processor.py</w:t>
+      </w:r>
+      <w:r>
+        <w:rPr>
+          <w:i/>
+          <w:iCs/>
+        </w:rPr>
+        <w:t>:</w:t>
+      </w:r>
+    </w:p>
+    <w:p>
+      <w:pPr>
+        <w:rPr>
+          <w:i/>
+          <w:iCs/>
+        </w:rPr>
+      </w:pPr>
+      <w:r>
+        <w:rPr>
+          <w:i/>
+          <w:iCs/>
+        </w:rPr>
+        <w:t>python stream_processor.py</w:t>
+      </w:r>
+      <w:r>
+        <w:rPr>
+          <w:i/>
+          <w:iCs/>
+        </w:rPr>
+        <w:t xml:space="preserve"> </w:t>
+      </w:r>
+      <w:r>
+        <w:rPr>
+          <w:i/>
+          <w:iCs/>
+        </w:rPr>
+        <w:sym w:font="Wingdings" w:char="F0E0"/>
+      </w:r>
+      <w:r>
+        <w:rPr>
+          <w:i/>
+          <w:iCs/>
+        </w:rPr>
+        <w:t xml:space="preserve"> Will start MQTT client</w:t>
+      </w:r>
+    </w:p>
+    <w:p>
+      <w:pPr>
+        <w:rPr>
+          <w:b/>
+          <w:bCs/>
+          <w:i/>
+          <w:iCs/>
+        </w:rPr>
+      </w:pPr>
+      <w:r>
+        <w:rPr>
+          <w:b/>
+          <w:bCs/>
+          <w:i/>
+          <w:iCs/>
+        </w:rPr>
+        <w:t>Replay Data from Your Laptop</w:t>
+      </w:r>
+    </w:p>
+    <w:p>
+      <w:pPr>
+        <w:rPr>
+          <w:i/>
+          <w:iCs/>
+        </w:rPr>
+      </w:pPr>
+      <w:r>
+        <w:rPr>
+          <w:i/>
+          <w:iCs/>
+        </w:rPr>
+        <w:t xml:space="preserve">On your </w:t>
+      </w:r>
+      <w:r>
+        <w:rPr>
+          <w:b/>
+          <w:bCs/>
+          <w:i/>
+          <w:iCs/>
+        </w:rPr>
+        <w:t>laptop</w:t>
+      </w:r>
+      <w:r>
+        <w:rPr>
+          <w:i/>
+          <w:iCs/>
+        </w:rPr>
+        <w:t xml:space="preserve">, create </w:t>
+      </w:r>
+      <w:r>
+        <w:rPr>
+          <w:b/>
+          <w:bCs/>
+          <w:i/>
+          <w:iCs/>
+        </w:rPr>
+        <w:t>fake_publisher.py</w:t>
+      </w:r>
+      <w:r>
+        <w:rPr>
+          <w:i/>
+          <w:iCs/>
+        </w:rPr>
+        <w:t>:</w:t>
+      </w:r>
+      <w:r>
+        <w:rPr>
+          <w:i/>
+          <w:iCs/>
+        </w:rPr>
+        <w:t xml:space="preserve"> </w:t>
+      </w:r>
+      <w:r>
+        <w:rPr>
+          <w:i/>
+          <w:iCs/>
+        </w:rPr>
+        <w:t>Replace VM_IP with your instance’s IP</w:t>
+      </w:r>
+    </w:p>
+    <w:p>
+      <w:pPr>
+        <w:rPr>
+          <w:i/>
+          <w:iCs/>
+        </w:rPr>
+      </w:pPr>
+      <w:r>
+        <w:rPr>
+          <w:i/>
+          <w:iCs/>
+        </w:rPr>
+        <w:t>python fake_publisher.py</w:t>
+      </w:r>
+    </w:p>
+    <w:p>
+      <w:pPr>
+        <w:rPr>
+          <w:b/>
+          <w:bCs/>
+          <w:i/>
+          <w:iCs/>
+        </w:rPr>
+      </w:pPr>
+      <w:r>
+        <w:rPr>
+          <w:b/>
+          <w:bCs/>
+          <w:i/>
+          <w:iCs/>
+        </w:rPr>
+        <w:t>Subscribe &amp; Decrypt on Your Laptop</w:t>
+      </w:r>
+    </w:p>
+    <w:p>
+      <w:pPr>
+        <w:rPr>
+          <w:i/>
+          <w:iCs/>
+        </w:rPr>
+      </w:pPr>
+      <w:r>
+        <w:rPr>
+          <w:i/>
+          <w:iCs/>
+        </w:rPr>
+        <w:lastRenderedPageBreak/>
+        <w:t xml:space="preserve">On your </w:t>
+      </w:r>
+      <w:r>
+        <w:rPr>
+          <w:b/>
+          <w:bCs/>
+          <w:i/>
+          <w:iCs/>
+        </w:rPr>
+        <w:t>laptop</w:t>
+      </w:r>
+      <w:r>
+        <w:rPr>
+          <w:i/>
+          <w:iCs/>
+        </w:rPr>
+        <w:t xml:space="preserve">, create </w:t>
+      </w:r>
+      <w:r>
+        <w:rPr>
+          <w:b/>
+          <w:bCs/>
+          <w:i/>
+          <w:iCs/>
+        </w:rPr>
+        <w:t>subscriber.py</w:t>
+      </w:r>
+      <w:r>
+        <w:rPr>
+          <w:i/>
+          <w:iCs/>
+        </w:rPr>
+        <w:t>:</w:t>
+      </w:r>
+      <w:r>
+        <w:rPr>
+          <w:i/>
+          <w:iCs/>
+        </w:rPr>
+        <w:t xml:space="preserve"> </w:t>
+      </w:r>
+      <w:r>
+        <w:rPr>
+          <w:i/>
+          <w:iCs/>
+        </w:rPr>
+        <w:t>Replace VM_IP with your instance’s IP</w:t>
+      </w:r>
+    </w:p>
+    <w:p>
+      <w:pPr>
+        <w:rPr>
+          <w:i/>
+          <w:iCs/>
+        </w:rPr>
+      </w:pPr>
+      <w:r>
+        <w:rPr>
+          <w:i/>
+          <w:iCs/>
+        </w:rPr>
+        <w:t>python subscriber.py</w:t>
+      </w:r>
+    </w:p>
+    <w:p>
+      <w:pPr>
+        <w:rPr>
+          <w:i/>
+          <w:iCs/>
+        </w:rPr>
+      </w:pPr>
+    </w:p>
+    <w:p>
+      <w:pPr>
+        <w:rPr>
+          <w:b/>
+          <w:bCs/>
+          <w:i/>
+          <w:iCs/>
+        </w:rPr>
+      </w:pPr>
+      <w:r>
+        <w:rPr>
+          <w:b/>
+          <w:bCs/>
+          <w:i/>
+          <w:iCs/>
+        </w:rPr>
+        <w:t>Demo!</w:t>
+      </w:r>
+    </w:p>
+    <w:p>
+      <w:pPr>
+        <w:numPr>
+          <w:ilvl w:val="0"/>
+          <w:numId w:val="11"/>
+        </w:numPr>
+        <w:rPr>
+          <w:i/>
+          <w:iCs/>
+        </w:rPr>
+      </w:pPr>
+      <w:r>
+        <w:rPr>
+          <w:b/>
+          <w:bCs/>
+          <w:i/>
+          <w:iCs/>
+        </w:rPr>
+        <w:t>Terminal A (Laptop):</w:t>
+      </w:r>
+      <w:r>
+        <w:rPr>
+          <w:i/>
+          <w:iCs/>
+        </w:rPr>
+        <w:t xml:space="preserve"> fake_publisher.py → sending raw data.</w:t>
+      </w:r>
+    </w:p>
+    <w:p>
+      <w:pPr>
+        <w:numPr>
+          <w:ilvl w:val="0"/>
+          <w:numId w:val="11"/>
+        </w:numPr>
+        <w:rPr>
+          <w:i/>
+          <w:iCs/>
+        </w:rPr>
+      </w:pPr>
+      <w:r>
+        <w:rPr>
+          <w:b/>
+          <w:bCs/>
+          <w:i/>
+          <w:iCs/>
+        </w:rPr>
+        <w:t>Terminal B (VM):</w:t>
+      </w:r>
+      <w:r>
+        <w:rPr>
+          <w:i/>
+          <w:iCs/>
+        </w:rPr>
+        <w:t xml:space="preserve"> stream_processor.py → shows no direct output but processes messages.</w:t>
+      </w:r>
+    </w:p>
+    <w:p>
+      <w:pPr>
+        <w:numPr>
+          <w:ilvl w:val="0"/>
+          <w:numId w:val="11"/>
+        </w:numPr>
+        <w:rPr>
+          <w:i/>
+          <w:iCs/>
+        </w:rPr>
+      </w:pPr>
+      <w:r>
+        <w:rPr>
+          <w:b/>
+          <w:bCs/>
+          <w:i/>
+          <w:iCs/>
+        </w:rPr>
+        <w:t>Terminal C (Laptop):</w:t>
+      </w:r>
+      <w:r>
+        <w:rPr>
+          <w:i/>
+          <w:iCs/>
+        </w:rPr>
+        <w:t xml:space="preserve"> subscriber.py → prints “Clean data: …” lines, with dips masked.</w:t>
+      </w:r>
+    </w:p>
+    <w:p>
+      <w:pPr>
+        <w:rPr>
+          <w:i/>
+          <w:iCs/>
+        </w:rPr>
+      </w:pPr>
     </w:p>
     <w:sectPr>
       <w:pgSz w:w="11906" w:h="16838"/>
@@ -937,6 +2476,119 @@
 <file path=word/numbering.xml><?xml version="1.0" encoding="utf-8"?>
 <w:numbering xmlns:wpc="http://schemas.microsoft.com/office/word/2010/wordprocessingCanvas" xmlns:cx="http://schemas.microsoft.com/office/drawing/2014/chartex" xmlns:cx1="http://schemas.microsoft.com/office/drawing/2015/9/8/chartex" xmlns:cx2="http://schemas.microsoft.com/office/drawing/2015/10/21/chartex" xmlns:cx3="http://schemas.microsoft.com/office/drawing/2016/5/9/chartex" xmlns:cx4="http://schemas.microsoft.com/office/drawing/2016/5/10/chartex" xmlns:cx5="http://schemas.microsoft.com/office/drawing/2016/5/11/chartex" xmlns:cx6="http://schemas.microsoft.com/office/drawing/2016/5/12/chartex" xmlns:cx7="http://schemas.microsoft.com/office/drawing/2016/5/13/chartex" xmlns:cx8="http://schemas.microsoft.com/office/drawing/2016/5/14/chartex" xmlns:mc="http://schemas.openxmlformats.org/markup-compatibility/2006" xmlns:aink="http://schemas.microsoft.com/office/drawing/2016/ink" xmlns:am3d="http://schemas.microsoft.com/office/drawing/2017/model3d" xmlns:o="urn:schemas-microsoft-com:office:office" xmlns:oel="http://schemas.microsoft.com/office/2019/extlst" xmlns:r="http://schemas.openxmlformats.org/officeDocument/2006/relationships" xmlns:m="http://schemas.openxmlformats.org/officeDocument/2006/math" xmlns:v="urn:schemas-microsoft-com:vml" xmlns:wp14="http://schemas.microsoft.com/office/word/2010/wordprocessingDrawing" xmlns:wp="http://schemas.openxmlformats.org/drawingml/2006/wordprocessingDrawing" xmlns:w10="urn:schemas-microsoft-com:office:word" xmlns:w="http://schemas.openxmlformats.org/wordprocessingml/2006/main" xmlns:w14="http://schemas.microsoft.com/office/word/2010/wordml" xmlns:w15="http://schemas.microsoft.com/office/word/2012/wordml" xmlns:w16cex="http://schemas.microsoft.com/office/word/2018/wordml/cex" xmlns:w16cid="http://schemas.microsoft.com/office/word/2016/wordml/cid" xmlns:w16="http://schemas.microsoft.com/office/word/2018/wordml" xmlns:w16du="http://schemas.microsoft.com/office/word/2023/wordml/word16du" xmlns:w16sdtdh="http://schemas.microsoft.com/office/word/2020/wordml/sdtdatahash" xmlns:w16sdtfl="http://schemas.microsoft.com/office/word/2024/wordml/sdtformatlock" xmlns:w16se="http://schemas.microsoft.com/office/word/2015/wordml/symex" xmlns:wpg="http://schemas.microsoft.com/office/word/2010/wordprocessingGroup" xmlns:wpi="http://schemas.microsoft.com/office/word/2010/wordprocessingInk" xmlns:wne="http://schemas.microsoft.com/office/word/2006/wordml" xmlns:wps="http://schemas.microsoft.com/office/word/2010/wordprocessingShape" mc:Ignorable="w14 w15 w16se w16cid w16 w16cex w16sdtdh w16sdtfl w16du wp14">
   <w:abstractNum w:abstractNumId="0" w15:restartNumberingAfterBreak="0">
+    <w:nsid w:val="1C2268DB"/>
+    <w:multiLevelType w:val="multilevel"/>
+    <w:tmpl w:val="D2E4EA5E"/>
+    <w:lvl w:ilvl="0">
+      <w:start w:val="1"/>
+      <w:numFmt w:val="decimal"/>
+      <w:lvlText w:val="%1."/>
+      <w:lvlJc w:val="left"/>
+      <w:pPr>
+        <w:tabs>
+          <w:tab w:val="num" w:pos="720"/>
+        </w:tabs>
+        <w:ind w:left="720" w:hanging="360"/>
+      </w:pPr>
+    </w:lvl>
+    <w:lvl w:ilvl="1" w:tentative="1">
+      <w:start w:val="1"/>
+      <w:numFmt w:val="decimal"/>
+      <w:lvlText w:val="%2."/>
+      <w:lvlJc w:val="left"/>
+      <w:pPr>
+        <w:tabs>
+          <w:tab w:val="num" w:pos="1440"/>
+        </w:tabs>
+        <w:ind w:left="1440" w:hanging="360"/>
+      </w:pPr>
+    </w:lvl>
+    <w:lvl w:ilvl="2" w:tentative="1">
+      <w:start w:val="1"/>
+      <w:numFmt w:val="decimal"/>
+      <w:lvlText w:val="%3."/>
+      <w:lvlJc w:val="left"/>
+      <w:pPr>
+        <w:tabs>
+          <w:tab w:val="num" w:pos="2160"/>
+        </w:tabs>
+        <w:ind w:left="2160" w:hanging="360"/>
+      </w:pPr>
+    </w:lvl>
+    <w:lvl w:ilvl="3" w:tentative="1">
+      <w:start w:val="1"/>
+      <w:numFmt w:val="decimal"/>
+      <w:lvlText w:val="%4."/>
+      <w:lvlJc w:val="left"/>
+      <w:pPr>
+        <w:tabs>
+          <w:tab w:val="num" w:pos="2880"/>
+        </w:tabs>
+        <w:ind w:left="2880" w:hanging="360"/>
+      </w:pPr>
+    </w:lvl>
+    <w:lvl w:ilvl="4" w:tentative="1">
+      <w:start w:val="1"/>
+      <w:numFmt w:val="decimal"/>
+      <w:lvlText w:val="%5."/>
+      <w:lvlJc w:val="left"/>
+      <w:pPr>
+        <w:tabs>
+          <w:tab w:val="num" w:pos="3600"/>
+        </w:tabs>
+        <w:ind w:left="3600" w:hanging="360"/>
+      </w:pPr>
+    </w:lvl>
+    <w:lvl w:ilvl="5" w:tentative="1">
+      <w:start w:val="1"/>
+      <w:numFmt w:val="decimal"/>
+      <w:lvlText w:val="%6."/>
+      <w:lvlJc w:val="left"/>
+      <w:pPr>
+        <w:tabs>
+          <w:tab w:val="num" w:pos="4320"/>
+        </w:tabs>
+        <w:ind w:left="4320" w:hanging="360"/>
+      </w:pPr>
+    </w:lvl>
+    <w:lvl w:ilvl="6" w:tentative="1">
+      <w:start w:val="1"/>
+      <w:numFmt w:val="decimal"/>
+      <w:lvlText w:val="%7."/>
+      <w:lvlJc w:val="left"/>
+      <w:pPr>
+        <w:tabs>
+          <w:tab w:val="num" w:pos="5040"/>
+        </w:tabs>
+        <w:ind w:left="5040" w:hanging="360"/>
+      </w:pPr>
+    </w:lvl>
+    <w:lvl w:ilvl="7" w:tentative="1">
+      <w:start w:val="1"/>
+      <w:numFmt w:val="decimal"/>
+      <w:lvlText w:val="%8."/>
+      <w:lvlJc w:val="left"/>
+      <w:pPr>
+        <w:tabs>
+          <w:tab w:val="num" w:pos="5760"/>
+        </w:tabs>
+        <w:ind w:left="5760" w:hanging="360"/>
+      </w:pPr>
+    </w:lvl>
+    <w:lvl w:ilvl="8" w:tentative="1">
+      <w:start w:val="1"/>
+      <w:numFmt w:val="decimal"/>
+      <w:lvlText w:val="%9."/>
+      <w:lvlJc w:val="left"/>
+      <w:pPr>
+        <w:tabs>
+          <w:tab w:val="num" w:pos="6480"/>
+        </w:tabs>
+        <w:ind w:left="6480" w:hanging="360"/>
+      </w:pPr>
+    </w:lvl>
+  </w:abstractNum>
+  <w:abstractNum w:abstractNumId="1" w15:restartNumberingAfterBreak="0">
     <w:nsid w:val="1CAD4C65"/>
     <w:multiLevelType w:val="multilevel"/>
     <w:tmpl w:val="10BE9F98"/>
@@ -1053,7 +2705,120 @@
       </w:pPr>
     </w:lvl>
   </w:abstractNum>
-  <w:abstractNum w:abstractNumId="1" w15:restartNumberingAfterBreak="0">
+  <w:abstractNum w:abstractNumId="2" w15:restartNumberingAfterBreak="0">
+    <w:nsid w:val="1ECC2A35"/>
+    <w:multiLevelType w:val="multilevel"/>
+    <w:tmpl w:val="B74A45D0"/>
+    <w:lvl w:ilvl="0">
+      <w:start w:val="1"/>
+      <w:numFmt w:val="decimal"/>
+      <w:lvlText w:val="%1."/>
+      <w:lvlJc w:val="left"/>
+      <w:pPr>
+        <w:tabs>
+          <w:tab w:val="num" w:pos="720"/>
+        </w:tabs>
+        <w:ind w:left="720" w:hanging="360"/>
+      </w:pPr>
+    </w:lvl>
+    <w:lvl w:ilvl="1" w:tentative="1">
+      <w:start w:val="1"/>
+      <w:numFmt w:val="decimal"/>
+      <w:lvlText w:val="%2."/>
+      <w:lvlJc w:val="left"/>
+      <w:pPr>
+        <w:tabs>
+          <w:tab w:val="num" w:pos="1440"/>
+        </w:tabs>
+        <w:ind w:left="1440" w:hanging="360"/>
+      </w:pPr>
+    </w:lvl>
+    <w:lvl w:ilvl="2" w:tentative="1">
+      <w:start w:val="1"/>
+      <w:numFmt w:val="decimal"/>
+      <w:lvlText w:val="%3."/>
+      <w:lvlJc w:val="left"/>
+      <w:pPr>
+        <w:tabs>
+          <w:tab w:val="num" w:pos="2160"/>
+        </w:tabs>
+        <w:ind w:left="2160" w:hanging="360"/>
+      </w:pPr>
+    </w:lvl>
+    <w:lvl w:ilvl="3" w:tentative="1">
+      <w:start w:val="1"/>
+      <w:numFmt w:val="decimal"/>
+      <w:lvlText w:val="%4."/>
+      <w:lvlJc w:val="left"/>
+      <w:pPr>
+        <w:tabs>
+          <w:tab w:val="num" w:pos="2880"/>
+        </w:tabs>
+        <w:ind w:left="2880" w:hanging="360"/>
+      </w:pPr>
+    </w:lvl>
+    <w:lvl w:ilvl="4" w:tentative="1">
+      <w:start w:val="1"/>
+      <w:numFmt w:val="decimal"/>
+      <w:lvlText w:val="%5."/>
+      <w:lvlJc w:val="left"/>
+      <w:pPr>
+        <w:tabs>
+          <w:tab w:val="num" w:pos="3600"/>
+        </w:tabs>
+        <w:ind w:left="3600" w:hanging="360"/>
+      </w:pPr>
+    </w:lvl>
+    <w:lvl w:ilvl="5" w:tentative="1">
+      <w:start w:val="1"/>
+      <w:numFmt w:val="decimal"/>
+      <w:lvlText w:val="%6."/>
+      <w:lvlJc w:val="left"/>
+      <w:pPr>
+        <w:tabs>
+          <w:tab w:val="num" w:pos="4320"/>
+        </w:tabs>
+        <w:ind w:left="4320" w:hanging="360"/>
+      </w:pPr>
+    </w:lvl>
+    <w:lvl w:ilvl="6" w:tentative="1">
+      <w:start w:val="1"/>
+      <w:numFmt w:val="decimal"/>
+      <w:lvlText w:val="%7."/>
+      <w:lvlJc w:val="left"/>
+      <w:pPr>
+        <w:tabs>
+          <w:tab w:val="num" w:pos="5040"/>
+        </w:tabs>
+        <w:ind w:left="5040" w:hanging="360"/>
+      </w:pPr>
+    </w:lvl>
+    <w:lvl w:ilvl="7" w:tentative="1">
+      <w:start w:val="1"/>
+      <w:numFmt w:val="decimal"/>
+      <w:lvlText w:val="%8."/>
+      <w:lvlJc w:val="left"/>
+      <w:pPr>
+        <w:tabs>
+          <w:tab w:val="num" w:pos="5760"/>
+        </w:tabs>
+        <w:ind w:left="5760" w:hanging="360"/>
+      </w:pPr>
+    </w:lvl>
+    <w:lvl w:ilvl="8" w:tentative="1">
+      <w:start w:val="1"/>
+      <w:numFmt w:val="decimal"/>
+      <w:lvlText w:val="%9."/>
+      <w:lvlJc w:val="left"/>
+      <w:pPr>
+        <w:tabs>
+          <w:tab w:val="num" w:pos="6480"/>
+        </w:tabs>
+        <w:ind w:left="6480" w:hanging="360"/>
+      </w:pPr>
+    </w:lvl>
+  </w:abstractNum>
+  <w:abstractNum w:abstractNumId="3" w15:restartNumberingAfterBreak="0">
     <w:nsid w:val="2A286CA9"/>
     <w:multiLevelType w:val="hybridMultilevel"/>
     <w:tmpl w:val="C4F0D77C"/>
@@ -1139,7 +2904,273 @@
       </w:pPr>
     </w:lvl>
   </w:abstractNum>
-  <w:abstractNum w:abstractNumId="2" w15:restartNumberingAfterBreak="0">
+  <w:abstractNum w:abstractNumId="4" w15:restartNumberingAfterBreak="0">
+    <w:nsid w:val="36B03038"/>
+    <w:multiLevelType w:val="multilevel"/>
+    <w:tmpl w:val="0CF2E5C4"/>
+    <w:lvl w:ilvl="0">
+      <w:start w:val="1"/>
+      <w:numFmt w:val="bullet"/>
+      <w:lvlText w:val=""/>
+      <w:lvlJc w:val="left"/>
+      <w:pPr>
+        <w:tabs>
+          <w:tab w:val="num" w:pos="720"/>
+        </w:tabs>
+        <w:ind w:left="720" w:hanging="360"/>
+      </w:pPr>
+      <w:rPr>
+        <w:rFonts w:ascii="Symbol" w:hAnsi="Symbol" w:hint="default"/>
+        <w:sz w:val="20"/>
+      </w:rPr>
+    </w:lvl>
+    <w:lvl w:ilvl="1" w:tentative="1">
+      <w:start w:val="1"/>
+      <w:numFmt w:val="bullet"/>
+      <w:lvlText w:val="o"/>
+      <w:lvlJc w:val="left"/>
+      <w:pPr>
+        <w:tabs>
+          <w:tab w:val="num" w:pos="1440"/>
+        </w:tabs>
+        <w:ind w:left="1440" w:hanging="360"/>
+      </w:pPr>
+      <w:rPr>
+        <w:rFonts w:ascii="Courier New" w:hAnsi="Courier New" w:hint="default"/>
+        <w:sz w:val="20"/>
+      </w:rPr>
+    </w:lvl>
+    <w:lvl w:ilvl="2" w:tentative="1">
+      <w:start w:val="1"/>
+      <w:numFmt w:val="bullet"/>
+      <w:lvlText w:val=""/>
+      <w:lvlJc w:val="left"/>
+      <w:pPr>
+        <w:tabs>
+          <w:tab w:val="num" w:pos="2160"/>
+        </w:tabs>
+        <w:ind w:left="2160" w:hanging="360"/>
+      </w:pPr>
+      <w:rPr>
+        <w:rFonts w:ascii="Wingdings" w:hAnsi="Wingdings" w:hint="default"/>
+        <w:sz w:val="20"/>
+      </w:rPr>
+    </w:lvl>
+    <w:lvl w:ilvl="3" w:tentative="1">
+      <w:start w:val="1"/>
+      <w:numFmt w:val="bullet"/>
+      <w:lvlText w:val=""/>
+      <w:lvlJc w:val="left"/>
+      <w:pPr>
+        <w:tabs>
+          <w:tab w:val="num" w:pos="2880"/>
+        </w:tabs>
+        <w:ind w:left="2880" w:hanging="360"/>
+      </w:pPr>
+      <w:rPr>
+        <w:rFonts w:ascii="Wingdings" w:hAnsi="Wingdings" w:hint="default"/>
+        <w:sz w:val="20"/>
+      </w:rPr>
+    </w:lvl>
+    <w:lvl w:ilvl="4" w:tentative="1">
+      <w:start w:val="1"/>
+      <w:numFmt w:val="bullet"/>
+      <w:lvlText w:val=""/>
+      <w:lvlJc w:val="left"/>
+      <w:pPr>
+        <w:tabs>
+          <w:tab w:val="num" w:pos="3600"/>
+        </w:tabs>
+        <w:ind w:left="3600" w:hanging="360"/>
+      </w:pPr>
+      <w:rPr>
+        <w:rFonts w:ascii="Wingdings" w:hAnsi="Wingdings" w:hint="default"/>
+        <w:sz w:val="20"/>
+      </w:rPr>
+    </w:lvl>
+    <w:lvl w:ilvl="5" w:tentative="1">
+      <w:start w:val="1"/>
+      <w:numFmt w:val="bullet"/>
+      <w:lvlText w:val=""/>
+      <w:lvlJc w:val="left"/>
+      <w:pPr>
+        <w:tabs>
+          <w:tab w:val="num" w:pos="4320"/>
+        </w:tabs>
+        <w:ind w:left="4320" w:hanging="360"/>
+      </w:pPr>
+      <w:rPr>
+        <w:rFonts w:ascii="Wingdings" w:hAnsi="Wingdings" w:hint="default"/>
+        <w:sz w:val="20"/>
+      </w:rPr>
+    </w:lvl>
+    <w:lvl w:ilvl="6" w:tentative="1">
+      <w:start w:val="1"/>
+      <w:numFmt w:val="bullet"/>
+      <w:lvlText w:val=""/>
+      <w:lvlJc w:val="left"/>
+      <w:pPr>
+        <w:tabs>
+          <w:tab w:val="num" w:pos="5040"/>
+        </w:tabs>
+        <w:ind w:left="5040" w:hanging="360"/>
+      </w:pPr>
+      <w:rPr>
+        <w:rFonts w:ascii="Wingdings" w:hAnsi="Wingdings" w:hint="default"/>
+        <w:sz w:val="20"/>
+      </w:rPr>
+    </w:lvl>
+    <w:lvl w:ilvl="7" w:tentative="1">
+      <w:start w:val="1"/>
+      <w:numFmt w:val="bullet"/>
+      <w:lvlText w:val=""/>
+      <w:lvlJc w:val="left"/>
+      <w:pPr>
+        <w:tabs>
+          <w:tab w:val="num" w:pos="5760"/>
+        </w:tabs>
+        <w:ind w:left="5760" w:hanging="360"/>
+      </w:pPr>
+      <w:rPr>
+        <w:rFonts w:ascii="Wingdings" w:hAnsi="Wingdings" w:hint="default"/>
+        <w:sz w:val="20"/>
+      </w:rPr>
+    </w:lvl>
+    <w:lvl w:ilvl="8" w:tentative="1">
+      <w:start w:val="1"/>
+      <w:numFmt w:val="bullet"/>
+      <w:lvlText w:val=""/>
+      <w:lvlJc w:val="left"/>
+      <w:pPr>
+        <w:tabs>
+          <w:tab w:val="num" w:pos="6480"/>
+        </w:tabs>
+        <w:ind w:left="6480" w:hanging="360"/>
+      </w:pPr>
+      <w:rPr>
+        <w:rFonts w:ascii="Wingdings" w:hAnsi="Wingdings" w:hint="default"/>
+        <w:sz w:val="20"/>
+      </w:rPr>
+    </w:lvl>
+  </w:abstractNum>
+  <w:abstractNum w:abstractNumId="5" w15:restartNumberingAfterBreak="0">
+    <w:nsid w:val="3BD87F0E"/>
+    <w:multiLevelType w:val="multilevel"/>
+    <w:tmpl w:val="3ABEF5BE"/>
+    <w:lvl w:ilvl="0">
+      <w:start w:val="1"/>
+      <w:numFmt w:val="decimal"/>
+      <w:lvlText w:val="%1."/>
+      <w:lvlJc w:val="left"/>
+      <w:pPr>
+        <w:tabs>
+          <w:tab w:val="num" w:pos="720"/>
+        </w:tabs>
+        <w:ind w:left="720" w:hanging="360"/>
+      </w:pPr>
+    </w:lvl>
+    <w:lvl w:ilvl="1">
+      <w:start w:val="1"/>
+      <w:numFmt w:val="bullet"/>
+      <w:lvlText w:val="o"/>
+      <w:lvlJc w:val="left"/>
+      <w:pPr>
+        <w:tabs>
+          <w:tab w:val="num" w:pos="1440"/>
+        </w:tabs>
+        <w:ind w:left="1440" w:hanging="360"/>
+      </w:pPr>
+      <w:rPr>
+        <w:rFonts w:ascii="Courier New" w:hAnsi="Courier New" w:hint="default"/>
+        <w:sz w:val="20"/>
+      </w:rPr>
+    </w:lvl>
+    <w:lvl w:ilvl="2" w:tentative="1">
+      <w:start w:val="1"/>
+      <w:numFmt w:val="decimal"/>
+      <w:lvlText w:val="%3."/>
+      <w:lvlJc w:val="left"/>
+      <w:pPr>
+        <w:tabs>
+          <w:tab w:val="num" w:pos="2160"/>
+        </w:tabs>
+        <w:ind w:left="2160" w:hanging="360"/>
+      </w:pPr>
+    </w:lvl>
+    <w:lvl w:ilvl="3" w:tentative="1">
+      <w:start w:val="1"/>
+      <w:numFmt w:val="decimal"/>
+      <w:lvlText w:val="%4."/>
+      <w:lvlJc w:val="left"/>
+      <w:pPr>
+        <w:tabs>
+          <w:tab w:val="num" w:pos="2880"/>
+        </w:tabs>
+        <w:ind w:left="2880" w:hanging="360"/>
+      </w:pPr>
+    </w:lvl>
+    <w:lvl w:ilvl="4" w:tentative="1">
+      <w:start w:val="1"/>
+      <w:numFmt w:val="decimal"/>
+      <w:lvlText w:val="%5."/>
+      <w:lvlJc w:val="left"/>
+      <w:pPr>
+        <w:tabs>
+          <w:tab w:val="num" w:pos="3600"/>
+        </w:tabs>
+        <w:ind w:left="3600" w:hanging="360"/>
+      </w:pPr>
+    </w:lvl>
+    <w:lvl w:ilvl="5" w:tentative="1">
+      <w:start w:val="1"/>
+      <w:numFmt w:val="decimal"/>
+      <w:lvlText w:val="%6."/>
+      <w:lvlJc w:val="left"/>
+      <w:pPr>
+        <w:tabs>
+          <w:tab w:val="num" w:pos="4320"/>
+        </w:tabs>
+        <w:ind w:left="4320" w:hanging="360"/>
+      </w:pPr>
+    </w:lvl>
+    <w:lvl w:ilvl="6" w:tentative="1">
+      <w:start w:val="1"/>
+      <w:numFmt w:val="decimal"/>
+      <w:lvlText w:val="%7."/>
+      <w:lvlJc w:val="left"/>
+      <w:pPr>
+        <w:tabs>
+          <w:tab w:val="num" w:pos="5040"/>
+        </w:tabs>
+        <w:ind w:left="5040" w:hanging="360"/>
+      </w:pPr>
+    </w:lvl>
+    <w:lvl w:ilvl="7" w:tentative="1">
+      <w:start w:val="1"/>
+      <w:numFmt w:val="decimal"/>
+      <w:lvlText w:val="%8."/>
+      <w:lvlJc w:val="left"/>
+      <w:pPr>
+        <w:tabs>
+          <w:tab w:val="num" w:pos="5760"/>
+        </w:tabs>
+        <w:ind w:left="5760" w:hanging="360"/>
+      </w:pPr>
+    </w:lvl>
+    <w:lvl w:ilvl="8" w:tentative="1">
+      <w:start w:val="1"/>
+      <w:numFmt w:val="decimal"/>
+      <w:lvlText w:val="%9."/>
+      <w:lvlJc w:val="left"/>
+      <w:pPr>
+        <w:tabs>
+          <w:tab w:val="num" w:pos="6480"/>
+        </w:tabs>
+        <w:ind w:left="6480" w:hanging="360"/>
+      </w:pPr>
+    </w:lvl>
+  </w:abstractNum>
+  <w:abstractNum w:abstractNumId="6" w15:restartNumberingAfterBreak="0">
     <w:nsid w:val="52F0022C"/>
     <w:multiLevelType w:val="multilevel"/>
     <w:tmpl w:val="EC448786"/>
@@ -1260,7 +3291,7 @@
       </w:pPr>
     </w:lvl>
   </w:abstractNum>
-  <w:abstractNum w:abstractNumId="3" w15:restartNumberingAfterBreak="0">
+  <w:abstractNum w:abstractNumId="7" w15:restartNumberingAfterBreak="0">
     <w:nsid w:val="685C6940"/>
     <w:multiLevelType w:val="multilevel"/>
     <w:tmpl w:val="EFB6CCCC"/>
@@ -1409,7 +3440,7 @@
       </w:rPr>
     </w:lvl>
   </w:abstractNum>
-  <w:abstractNum w:abstractNumId="4" w15:restartNumberingAfterBreak="0">
+  <w:abstractNum w:abstractNumId="8" w15:restartNumberingAfterBreak="0">
     <w:nsid w:val="70C46A3B"/>
     <w:multiLevelType w:val="hybridMultilevel"/>
     <w:tmpl w:val="86D4D376"/>
@@ -1498,7 +3529,7 @@
       </w:pPr>
     </w:lvl>
   </w:abstractNum>
-  <w:abstractNum w:abstractNumId="5" w15:restartNumberingAfterBreak="0">
+  <w:abstractNum w:abstractNumId="9" w15:restartNumberingAfterBreak="0">
     <w:nsid w:val="783E2EF5"/>
     <w:multiLevelType w:val="hybridMultilevel"/>
     <w:tmpl w:val="78A4ACC4"/>
@@ -1584,23 +3615,151 @@
       </w:pPr>
     </w:lvl>
   </w:abstractNum>
+  <w:abstractNum w:abstractNumId="10" w15:restartNumberingAfterBreak="0">
+    <w:nsid w:val="784C451D"/>
+    <w:multiLevelType w:val="multilevel"/>
+    <w:tmpl w:val="4A52A3F6"/>
+    <w:lvl w:ilvl="0">
+      <w:start w:val="1"/>
+      <w:numFmt w:val="decimal"/>
+      <w:lvlText w:val="%1."/>
+      <w:lvlJc w:val="left"/>
+      <w:pPr>
+        <w:tabs>
+          <w:tab w:val="num" w:pos="720"/>
+        </w:tabs>
+        <w:ind w:left="720" w:hanging="360"/>
+      </w:pPr>
+    </w:lvl>
+    <w:lvl w:ilvl="1" w:tentative="1">
+      <w:start w:val="1"/>
+      <w:numFmt w:val="decimal"/>
+      <w:lvlText w:val="%2."/>
+      <w:lvlJc w:val="left"/>
+      <w:pPr>
+        <w:tabs>
+          <w:tab w:val="num" w:pos="1440"/>
+        </w:tabs>
+        <w:ind w:left="1440" w:hanging="360"/>
+      </w:pPr>
+    </w:lvl>
+    <w:lvl w:ilvl="2" w:tentative="1">
+      <w:start w:val="1"/>
+      <w:numFmt w:val="decimal"/>
+      <w:lvlText w:val="%3."/>
+      <w:lvlJc w:val="left"/>
+      <w:pPr>
+        <w:tabs>
+          <w:tab w:val="num" w:pos="2160"/>
+        </w:tabs>
+        <w:ind w:left="2160" w:hanging="360"/>
+      </w:pPr>
+    </w:lvl>
+    <w:lvl w:ilvl="3" w:tentative="1">
+      <w:start w:val="1"/>
+      <w:numFmt w:val="decimal"/>
+      <w:lvlText w:val="%4."/>
+      <w:lvlJc w:val="left"/>
+      <w:pPr>
+        <w:tabs>
+          <w:tab w:val="num" w:pos="2880"/>
+        </w:tabs>
+        <w:ind w:left="2880" w:hanging="360"/>
+      </w:pPr>
+    </w:lvl>
+    <w:lvl w:ilvl="4" w:tentative="1">
+      <w:start w:val="1"/>
+      <w:numFmt w:val="decimal"/>
+      <w:lvlText w:val="%5."/>
+      <w:lvlJc w:val="left"/>
+      <w:pPr>
+        <w:tabs>
+          <w:tab w:val="num" w:pos="3600"/>
+        </w:tabs>
+        <w:ind w:left="3600" w:hanging="360"/>
+      </w:pPr>
+    </w:lvl>
+    <w:lvl w:ilvl="5" w:tentative="1">
+      <w:start w:val="1"/>
+      <w:numFmt w:val="decimal"/>
+      <w:lvlText w:val="%6."/>
+      <w:lvlJc w:val="left"/>
+      <w:pPr>
+        <w:tabs>
+          <w:tab w:val="num" w:pos="4320"/>
+        </w:tabs>
+        <w:ind w:left="4320" w:hanging="360"/>
+      </w:pPr>
+    </w:lvl>
+    <w:lvl w:ilvl="6" w:tentative="1">
+      <w:start w:val="1"/>
+      <w:numFmt w:val="decimal"/>
+      <w:lvlText w:val="%7."/>
+      <w:lvlJc w:val="left"/>
+      <w:pPr>
+        <w:tabs>
+          <w:tab w:val="num" w:pos="5040"/>
+        </w:tabs>
+        <w:ind w:left="5040" w:hanging="360"/>
+      </w:pPr>
+    </w:lvl>
+    <w:lvl w:ilvl="7" w:tentative="1">
+      <w:start w:val="1"/>
+      <w:numFmt w:val="decimal"/>
+      <w:lvlText w:val="%8."/>
+      <w:lvlJc w:val="left"/>
+      <w:pPr>
+        <w:tabs>
+          <w:tab w:val="num" w:pos="5760"/>
+        </w:tabs>
+        <w:ind w:left="5760" w:hanging="360"/>
+      </w:pPr>
+    </w:lvl>
+    <w:lvl w:ilvl="8" w:tentative="1">
+      <w:start w:val="1"/>
+      <w:numFmt w:val="decimal"/>
+      <w:lvlText w:val="%9."/>
+      <w:lvlJc w:val="left"/>
+      <w:pPr>
+        <w:tabs>
+          <w:tab w:val="num" w:pos="6480"/>
+        </w:tabs>
+        <w:ind w:left="6480" w:hanging="360"/>
+      </w:pPr>
+    </w:lvl>
+  </w:abstractNum>
   <w:num w:numId="1" w16cid:durableId="1076627737">
+    <w:abstractNumId w:val="3"/>
+  </w:num>
+  <w:num w:numId="2" w16cid:durableId="611937026">
+    <w:abstractNumId w:val="9"/>
+  </w:num>
+  <w:num w:numId="3" w16cid:durableId="1607031660">
+    <w:abstractNumId w:val="6"/>
+  </w:num>
+  <w:num w:numId="4" w16cid:durableId="550655085">
+    <w:abstractNumId w:val="7"/>
+  </w:num>
+  <w:num w:numId="5" w16cid:durableId="383717166">
     <w:abstractNumId w:val="1"/>
   </w:num>
-  <w:num w:numId="2" w16cid:durableId="611937026">
+  <w:num w:numId="6" w16cid:durableId="1249844190">
+    <w:abstractNumId w:val="8"/>
+  </w:num>
+  <w:num w:numId="7" w16cid:durableId="370765499">
+    <w:abstractNumId w:val="4"/>
+  </w:num>
+  <w:num w:numId="8" w16cid:durableId="75792045">
     <w:abstractNumId w:val="5"/>
   </w:num>
-  <w:num w:numId="3" w16cid:durableId="1607031660">
-    <w:abstractNumId w:val="2"/>
-  </w:num>
-  <w:num w:numId="4" w16cid:durableId="550655085">
-    <w:abstractNumId w:val="3"/>
-  </w:num>
-  <w:num w:numId="5" w16cid:durableId="383717166">
+  <w:num w:numId="9" w16cid:durableId="1620452199">
     <w:abstractNumId w:val="0"/>
   </w:num>
-  <w:num w:numId="6" w16cid:durableId="1249844190">
-    <w:abstractNumId w:val="4"/>
+  <w:num w:numId="10" w16cid:durableId="1140535373">
+    <w:abstractNumId w:val="10"/>
+  </w:num>
+  <w:num w:numId="11" w16cid:durableId="1691106232">
+    <w:abstractNumId w:val="2"/>
   </w:num>
 </w:numbering>
 </file>

</xml_diff>